<commit_message>
Deploying to gh-pages from @ csci-1301/csci-1301.github.io@eba94e0a2c25737b3e4135a610088c43b0af0f49 🚀
</commit_message>
<xml_diff>
--- a/labs/If/index.docx
+++ b/labs/If/index.docx
@@ -34,7 +34,7 @@
         <w:pStyle w:val="Date"/>
       </w:pPr>
       <w:r>
-        <w:t xml:space="preserve">June   7, 2021 (11:25:21 AM)</w:t>
+        <w:t xml:space="preserve">June   7, 2021 (11:36:33 AM)</w:t>
       </w:r>
     </w:p>
     <w:sdt>
@@ -68,13 +68,13 @@
         <w:pStyle w:val="FirstParagraph"/>
       </w:pPr>
       <w:r>
-        <w:t xml:space="preserve">This lab aims at having you practise simple conditional statements.</w:t>
-      </w:r>
-      <w:r>
-        <w:t xml:space="preserve"> </w:t>
-      </w:r>
-      <w:r>
-        <w:t xml:space="preserve">It may seem repetitive, but that is because you need to practise</w:t>
+        <w:t xml:space="preserve">This lab is aimed at having you practice simple conditional statements.</w:t>
+      </w:r>
+      <w:r>
+        <w:t xml:space="preserve"> </w:t>
+      </w:r>
+      <w:r>
+        <w:t xml:space="preserve">It may seem repetitive, but you need to practice</w:t>
       </w:r>
       <w:r>
         <w:t xml:space="preserve"> </w:t>
@@ -105,7 +105,7 @@
         <w:t xml:space="preserve"> </w:t>
       </w:r>
       <w:r>
-        <w:t xml:space="preserve">to understand their mechanism and to be able to write them properly.</w:t>
+        <w:t xml:space="preserve">to understand their mechanics and to be able to write them properly.</w:t>
       </w:r>
     </w:p>
     <w:bookmarkStart w:id="24" w:name="basic-conditional-statements"/>
@@ -786,7 +786,7 @@
         <w:t xml:space="preserve">Without executing it</w:t>
       </w:r>
       <w:r>
-        <w:t xml:space="preserve">, write down what you think will be displayed if the user enters</w:t>
+        <w:t xml:space="preserve">, write down what you expect to be displayed if the user enters</w:t>
       </w:r>
     </w:p>
     <w:p>
@@ -894,7 +894,7 @@
         <w:t xml:space="preserve"> </w:t>
       </w:r>
       <w:r>
-        <w:t xml:space="preserve">method, and execute it, providing the values written below. Was your thinking correct? If not, revise it and make sure you understand the logic of the program.</w:t>
+        <w:t xml:space="preserve">method and execute it, providing the values written below. Was your thinking correct? If not, revise it and make sure you understand the logic of the program.</w:t>
       </w:r>
     </w:p>
     <w:p>
@@ -936,7 +936,7 @@
         <w:pStyle w:val="Compact"/>
       </w:pPr>
       <w:r>
-        <w:t xml:space="preserve">Fix the program so that all the messages can be displayed when relevant.</w:t>
+        <w:t xml:space="preserve">Fix the program so that all the messages can be displayed when relevant. Feel free to reorder statements or to use conjunction, disjunction, etc. to alter your conditions.</w:t>
       </w:r>
     </w:p>
     <w:bookmarkEnd w:id="22"/>

</xml_diff>

<commit_message>
Deploying to gh-pages from @ csci-1301/csci-1301.github.io@810f51ac18031aec14d1545695c2e998e67aff1f 🚀
</commit_message>
<xml_diff>
--- a/labs/If/index.docx
+++ b/labs/If/index.docx
@@ -34,7 +34,7 @@
         <w:pStyle w:val="Date"/>
       </w:pPr>
       <w:r>
-        <w:t xml:space="preserve">June   7, 2021 (11:28:13 PM)</w:t>
+        <w:t xml:space="preserve">June   7, 2021 (11:33:35 PM)</w:t>
       </w:r>
     </w:p>
     <w:sdt>
@@ -2167,7 +2167,7 @@
         <w:t xml:space="preserve"> </w:t>
       </w:r>
       <w:r>
-        <w:t xml:space="preserve">having to copy-and-paste the very same code, as it requires twice the editing in case of improvment!</w:t>
+        <w:t xml:space="preserve">having to copy-and-paste the very same code, as it requires twice the editing every time you make an update!</w:t>
       </w:r>
     </w:p>
     <w:p>

</xml_diff>

<commit_message>
Deploying to gh-pages from @ csci-1301/csci-1301.github.io@0404941cb1556ce4f8c6be5e8950b3fa3fbfce12 🚀
</commit_message>
<xml_diff>
--- a/labs/If/index.docx
+++ b/labs/If/index.docx
@@ -34,7 +34,7 @@
         <w:pStyle w:val="Date"/>
       </w:pPr>
       <w:r>
-        <w:t xml:space="preserve">June  12, 2021 (04:29:20 PM)</w:t>
+        <w:t xml:space="preserve">June  12, 2021 (04:49:28 PM)</w:t>
       </w:r>
     </w:p>
     <w:sdt>
@@ -140,8 +140,122 @@
       </w:pPr>
       <w:r>
         <w:rPr>
+          <w:rStyle w:val="KeywordTok"/>
+        </w:rPr>
+        <w:t xml:space="preserve">using</w:t>
+      </w:r>
+      <w:r>
+        <w:rPr>
+          <w:rStyle w:val="NormalTok"/>
+        </w:rPr>
+        <w:t xml:space="preserve"> System</w:t>
+      </w:r>
+      <w:r>
+        <w:rPr>
+          <w:rStyle w:val="OperatorTok"/>
+        </w:rPr>
+        <w:t xml:space="preserve">;</w:t>
+      </w:r>
+      <w:r>
+        <w:br/>
+      </w:r>
+      <w:r>
+        <w:br/>
+      </w:r>
+      <w:r>
+        <w:rPr>
+          <w:rStyle w:val="KeywordTok"/>
+        </w:rPr>
+        <w:t xml:space="preserve">class</w:t>
+      </w:r>
+      <w:r>
+        <w:rPr>
+          <w:rStyle w:val="NormalTok"/>
+        </w:rPr>
+        <w:t xml:space="preserve"> Program</w:t>
+      </w:r>
+      <w:r>
+        <w:br/>
+      </w:r>
+      <w:r>
+        <w:rPr>
+          <w:rStyle w:val="OperatorTok"/>
+        </w:rPr>
+        <w:t xml:space="preserve">{</w:t>
+      </w:r>
+      <w:r>
+        <w:br/>
+      </w:r>
+      <w:r>
+        <w:rPr>
+          <w:rStyle w:val="NormalTok"/>
+        </w:rPr>
+        <w:t xml:space="preserve">    </w:t>
+      </w:r>
+      <w:r>
+        <w:rPr>
+          <w:rStyle w:val="KeywordTok"/>
+        </w:rPr>
+        <w:t xml:space="preserve">static</w:t>
+      </w:r>
+      <w:r>
+        <w:rPr>
+          <w:rStyle w:val="NormalTok"/>
+        </w:rPr>
+        <w:t xml:space="preserve"> </w:t>
+      </w:r>
+      <w:r>
+        <w:rPr>
           <w:rStyle w:val="DataTypeTok"/>
         </w:rPr>
+        <w:t xml:space="preserve">void</w:t>
+      </w:r>
+      <w:r>
+        <w:rPr>
+          <w:rStyle w:val="NormalTok"/>
+        </w:rPr>
+        <w:t xml:space="preserve"> </w:t>
+      </w:r>
+      <w:r>
+        <w:rPr>
+          <w:rStyle w:val="FunctionTok"/>
+        </w:rPr>
+        <w:t xml:space="preserve">Main</w:t>
+      </w:r>
+      <w:r>
+        <w:rPr>
+          <w:rStyle w:val="OperatorTok"/>
+        </w:rPr>
+        <w:t xml:space="preserve">()</w:t>
+      </w:r>
+      <w:r>
+        <w:br/>
+      </w:r>
+      <w:r>
+        <w:rPr>
+          <w:rStyle w:val="NormalTok"/>
+        </w:rPr>
+        <w:t xml:space="preserve">    </w:t>
+      </w:r>
+      <w:r>
+        <w:rPr>
+          <w:rStyle w:val="OperatorTok"/>
+        </w:rPr>
+        <w:t xml:space="preserve">{</w:t>
+      </w:r>
+      <w:r>
+        <w:br/>
+      </w:r>
+      <w:r>
+        <w:rPr>
+          <w:rStyle w:val="NormalTok"/>
+        </w:rPr>
+        <w:t xml:space="preserve">        </w:t>
+      </w:r>
+      <w:r>
+        <w:rPr>
+          <w:rStyle w:val="DataTypeTok"/>
+        </w:rPr>
         <w:t xml:space="preserve">int</w:t>
       </w:r>
       <w:r>
@@ -163,6 +277,87 @@
         <w:rPr>
           <w:rStyle w:val="NormalTok"/>
         </w:rPr>
+        <w:t xml:space="preserve">        Console</w:t>
+      </w:r>
+      <w:r>
+        <w:rPr>
+          <w:rStyle w:val="OperatorTok"/>
+        </w:rPr>
+        <w:t xml:space="preserve">.</w:t>
+      </w:r>
+      <w:r>
+        <w:rPr>
+          <w:rStyle w:val="FunctionTok"/>
+        </w:rPr>
+        <w:t xml:space="preserve">WriteLine</w:t>
+      </w:r>
+      <w:r>
+        <w:rPr>
+          <w:rStyle w:val="OperatorTok"/>
+        </w:rPr>
+        <w:t xml:space="preserve">(</w:t>
+      </w:r>
+      <w:r>
+        <w:rPr>
+          <w:rStyle w:val="StringTok"/>
+        </w:rPr>
+        <w:t xml:space="preserve">"Please, enter your age"</w:t>
+      </w:r>
+      <w:r>
+        <w:rPr>
+          <w:rStyle w:val="OperatorTok"/>
+        </w:rPr>
+        <w:t xml:space="preserve">);</w:t>
+      </w:r>
+      <w:r>
+        <w:br/>
+      </w:r>
+      <w:r>
+        <w:rPr>
+          <w:rStyle w:val="NormalTok"/>
+        </w:rPr>
+        <w:t xml:space="preserve">        yourAge </w:t>
+      </w:r>
+      <w:r>
+        <w:rPr>
+          <w:rStyle w:val="OperatorTok"/>
+        </w:rPr>
+        <w:t xml:space="preserve">=</w:t>
+      </w:r>
+      <w:r>
+        <w:rPr>
+          <w:rStyle w:val="NormalTok"/>
+        </w:rPr>
+        <w:t xml:space="preserve"> </w:t>
+      </w:r>
+      <w:r>
+        <w:rPr>
+          <w:rStyle w:val="DataTypeTok"/>
+        </w:rPr>
+        <w:t xml:space="preserve">int</w:t>
+      </w:r>
+      <w:r>
+        <w:rPr>
+          <w:rStyle w:val="OperatorTok"/>
+        </w:rPr>
+        <w:t xml:space="preserve">.</w:t>
+      </w:r>
+      <w:r>
+        <w:rPr>
+          <w:rStyle w:val="FunctionTok"/>
+        </w:rPr>
+        <w:t xml:space="preserve">Parse</w:t>
+      </w:r>
+      <w:r>
+        <w:rPr>
+          <w:rStyle w:val="OperatorTok"/>
+        </w:rPr>
+        <w:t xml:space="preserve">(</w:t>
+      </w:r>
+      <w:r>
+        <w:rPr>
+          <w:rStyle w:val="NormalTok"/>
+        </w:rPr>
         <w:t xml:space="preserve">Console</w:t>
       </w:r>
       <w:r>
@@ -175,6 +370,105 @@
         <w:rPr>
           <w:rStyle w:val="FunctionTok"/>
         </w:rPr>
+        <w:t xml:space="preserve">ReadLine</w:t>
+      </w:r>
+      <w:r>
+        <w:rPr>
+          <w:rStyle w:val="OperatorTok"/>
+        </w:rPr>
+        <w:t xml:space="preserve">());</w:t>
+      </w:r>
+      <w:r>
+        <w:br/>
+      </w:r>
+      <w:r>
+        <w:rPr>
+          <w:rStyle w:val="NormalTok"/>
+        </w:rPr>
+        <w:t xml:space="preserve">        </w:t>
+      </w:r>
+      <w:r>
+        <w:rPr>
+          <w:rStyle w:val="KeywordTok"/>
+        </w:rPr>
+        <w:t xml:space="preserve">if</w:t>
+      </w:r>
+      <w:r>
+        <w:rPr>
+          <w:rStyle w:val="NormalTok"/>
+        </w:rPr>
+        <w:t xml:space="preserve"> </w:t>
+      </w:r>
+      <w:r>
+        <w:rPr>
+          <w:rStyle w:val="OperatorTok"/>
+        </w:rPr>
+        <w:t xml:space="preserve">(</w:t>
+      </w:r>
+      <w:r>
+        <w:rPr>
+          <w:rStyle w:val="NormalTok"/>
+        </w:rPr>
+        <w:t xml:space="preserve">yourAge </w:t>
+      </w:r>
+      <w:r>
+        <w:rPr>
+          <w:rStyle w:val="OperatorTok"/>
+        </w:rPr>
+        <w:t xml:space="preserve">&lt;</w:t>
+      </w:r>
+      <w:r>
+        <w:rPr>
+          <w:rStyle w:val="NormalTok"/>
+        </w:rPr>
+        <w:t xml:space="preserve"> </w:t>
+      </w:r>
+      <w:r>
+        <w:rPr>
+          <w:rStyle w:val="DecValTok"/>
+        </w:rPr>
+        <w:t xml:space="preserve">0</w:t>
+      </w:r>
+      <w:r>
+        <w:rPr>
+          <w:rStyle w:val="OperatorTok"/>
+        </w:rPr>
+        <w:t xml:space="preserve">)</w:t>
+      </w:r>
+      <w:r>
+        <w:br/>
+      </w:r>
+      <w:r>
+        <w:rPr>
+          <w:rStyle w:val="NormalTok"/>
+        </w:rPr>
+        <w:t xml:space="preserve">        </w:t>
+      </w:r>
+      <w:r>
+        <w:rPr>
+          <w:rStyle w:val="OperatorTok"/>
+        </w:rPr>
+        <w:t xml:space="preserve">{</w:t>
+      </w:r>
+      <w:r>
+        <w:br/>
+      </w:r>
+      <w:r>
+        <w:rPr>
+          <w:rStyle w:val="NormalTok"/>
+        </w:rPr>
+        <w:t xml:space="preserve">            Console</w:t>
+      </w:r>
+      <w:r>
+        <w:rPr>
+          <w:rStyle w:val="OperatorTok"/>
+        </w:rPr>
+        <w:t xml:space="preserve">.</w:t>
+      </w:r>
+      <w:r>
+        <w:rPr>
+          <w:rStyle w:val="FunctionTok"/>
+        </w:rPr>
         <w:t xml:space="preserve">WriteLine</w:t>
       </w:r>
       <w:r>
@@ -184,10 +478,19 @@
         <w:t xml:space="preserve">(</w:t>
       </w:r>
       <w:r>
+        <w:br/>
+      </w:r>
+      <w:r>
+        <w:rPr>
+          <w:rStyle w:val="NormalTok"/>
+        </w:rPr>
+        <w:t xml:space="preserve">                </w:t>
+      </w:r>
+      <w:r>
         <w:rPr>
           <w:rStyle w:val="StringTok"/>
         </w:rPr>
-        <w:t xml:space="preserve">"Please, enter your age"</w:t>
+        <w:t xml:space="preserve">"I believe you made a mistake, an age cannot be negative!"</w:t>
       </w:r>
       <w:r>
         <w:rPr>
@@ -202,25 +505,106 @@
         <w:rPr>
           <w:rStyle w:val="NormalTok"/>
         </w:rPr>
+        <w:t xml:space="preserve">        </w:t>
+      </w:r>
+      <w:r>
+        <w:rPr>
+          <w:rStyle w:val="OperatorTok"/>
+        </w:rPr>
+        <w:t xml:space="preserve">}</w:t>
+      </w:r>
+      <w:r>
+        <w:br/>
+      </w:r>
+      <w:r>
+        <w:rPr>
+          <w:rStyle w:val="NormalTok"/>
+        </w:rPr>
+        <w:t xml:space="preserve">        </w:t>
+      </w:r>
+      <w:r>
+        <w:rPr>
+          <w:rStyle w:val="KeywordTok"/>
+        </w:rPr>
+        <w:t xml:space="preserve">else</w:t>
+      </w:r>
+      <w:r>
+        <w:rPr>
+          <w:rStyle w:val="NormalTok"/>
+        </w:rPr>
+        <w:t xml:space="preserve"> </w:t>
+      </w:r>
+      <w:r>
+        <w:rPr>
+          <w:rStyle w:val="KeywordTok"/>
+        </w:rPr>
+        <w:t xml:space="preserve">if</w:t>
+      </w:r>
+      <w:r>
+        <w:rPr>
+          <w:rStyle w:val="NormalTok"/>
+        </w:rPr>
+        <w:t xml:space="preserve"> </w:t>
+      </w:r>
+      <w:r>
+        <w:rPr>
+          <w:rStyle w:val="OperatorTok"/>
+        </w:rPr>
+        <w:t xml:space="preserve">(</w:t>
+      </w:r>
+      <w:r>
+        <w:rPr>
+          <w:rStyle w:val="NormalTok"/>
+        </w:rPr>
         <w:t xml:space="preserve">yourAge </w:t>
       </w:r>
       <w:r>
         <w:rPr>
           <w:rStyle w:val="OperatorTok"/>
         </w:rPr>
-        <w:t xml:space="preserve">=</w:t>
-      </w:r>
-      <w:r>
-        <w:rPr>
-          <w:rStyle w:val="NormalTok"/>
-        </w:rPr>
-        <w:t xml:space="preserve"> </w:t>
-      </w:r>
-      <w:r>
-        <w:rPr>
-          <w:rStyle w:val="DataTypeTok"/>
-        </w:rPr>
-        <w:t xml:space="preserve">int</w:t>
+        <w:t xml:space="preserve">&gt;</w:t>
+      </w:r>
+      <w:r>
+        <w:rPr>
+          <w:rStyle w:val="NormalTok"/>
+        </w:rPr>
+        <w:t xml:space="preserve"> </w:t>
+      </w:r>
+      <w:r>
+        <w:rPr>
+          <w:rStyle w:val="DecValTok"/>
+        </w:rPr>
+        <w:t xml:space="preserve">2000</w:t>
+      </w:r>
+      <w:r>
+        <w:rPr>
+          <w:rStyle w:val="OperatorTok"/>
+        </w:rPr>
+        <w:t xml:space="preserve">)</w:t>
+      </w:r>
+      <w:r>
+        <w:br/>
+      </w:r>
+      <w:r>
+        <w:rPr>
+          <w:rStyle w:val="NormalTok"/>
+        </w:rPr>
+        <w:t xml:space="preserve">        </w:t>
+      </w:r>
+      <w:r>
+        <w:rPr>
+          <w:rStyle w:val="OperatorTok"/>
+        </w:rPr>
+        <w:t xml:space="preserve">{</w:t>
+      </w:r>
+      <w:r>
+        <w:br/>
+      </w:r>
+      <w:r>
+        <w:rPr>
+          <w:rStyle w:val="NormalTok"/>
+        </w:rPr>
+        <w:t xml:space="preserve">            Console</w:t>
       </w:r>
       <w:r>
         <w:rPr>
@@ -232,7 +616,7 @@
         <w:rPr>
           <w:rStyle w:val="FunctionTok"/>
         </w:rPr>
-        <w:t xml:space="preserve">Parse</w:t>
+        <w:t xml:space="preserve">WriteLine</w:t>
       </w:r>
       <w:r>
         <w:rPr>
@@ -241,10 +625,151 @@
         <w:t xml:space="preserve">(</w:t>
       </w:r>
       <w:r>
-        <w:rPr>
-          <w:rStyle w:val="NormalTok"/>
-        </w:rPr>
-        <w:t xml:space="preserve">Console</w:t>
+        <w:br/>
+      </w:r>
+      <w:r>
+        <w:rPr>
+          <w:rStyle w:val="NormalTok"/>
+        </w:rPr>
+        <w:t xml:space="preserve">                </w:t>
+      </w:r>
+      <w:r>
+        <w:rPr>
+          <w:rStyle w:val="StringTok"/>
+        </w:rPr>
+        <w:t xml:space="preserve">"I believe you made a mistake, nobody can live that long!"</w:t>
+      </w:r>
+      <w:r>
+        <w:rPr>
+          <w:rStyle w:val="OperatorTok"/>
+        </w:rPr>
+        <w:t xml:space="preserve">);</w:t>
+      </w:r>
+      <w:r>
+        <w:br/>
+      </w:r>
+      <w:r>
+        <w:rPr>
+          <w:rStyle w:val="NormalTok"/>
+        </w:rPr>
+        <w:t xml:space="preserve">        </w:t>
+      </w:r>
+      <w:r>
+        <w:rPr>
+          <w:rStyle w:val="OperatorTok"/>
+        </w:rPr>
+        <w:t xml:space="preserve">}</w:t>
+      </w:r>
+      <w:r>
+        <w:br/>
+      </w:r>
+      <w:r>
+        <w:rPr>
+          <w:rStyle w:val="NormalTok"/>
+        </w:rPr>
+        <w:t xml:space="preserve">        </w:t>
+      </w:r>
+      <w:r>
+        <w:rPr>
+          <w:rStyle w:val="KeywordTok"/>
+        </w:rPr>
+        <w:t xml:space="preserve">else</w:t>
+      </w:r>
+      <w:r>
+        <w:br/>
+      </w:r>
+      <w:r>
+        <w:rPr>
+          <w:rStyle w:val="NormalTok"/>
+        </w:rPr>
+        <w:t xml:space="preserve">        </w:t>
+      </w:r>
+      <w:r>
+        <w:rPr>
+          <w:rStyle w:val="OperatorTok"/>
+        </w:rPr>
+        <w:t xml:space="preserve">{</w:t>
+      </w:r>
+      <w:r>
+        <w:br/>
+      </w:r>
+      <w:r>
+        <w:rPr>
+          <w:rStyle w:val="NormalTok"/>
+        </w:rPr>
+        <w:t xml:space="preserve">            </w:t>
+      </w:r>
+      <w:r>
+        <w:rPr>
+          <w:rStyle w:val="KeywordTok"/>
+        </w:rPr>
+        <w:t xml:space="preserve">if</w:t>
+      </w:r>
+      <w:r>
+        <w:rPr>
+          <w:rStyle w:val="NormalTok"/>
+        </w:rPr>
+        <w:t xml:space="preserve"> </w:t>
+      </w:r>
+      <w:r>
+        <w:rPr>
+          <w:rStyle w:val="OperatorTok"/>
+        </w:rPr>
+        <w:t xml:space="preserve">(</w:t>
+      </w:r>
+      <w:r>
+        <w:rPr>
+          <w:rStyle w:val="NormalTok"/>
+        </w:rPr>
+        <w:t xml:space="preserve">yourAge </w:t>
+      </w:r>
+      <w:r>
+        <w:rPr>
+          <w:rStyle w:val="OperatorTok"/>
+        </w:rPr>
+        <w:t xml:space="preserve">&gt;=</w:t>
+      </w:r>
+      <w:r>
+        <w:rPr>
+          <w:rStyle w:val="NormalTok"/>
+        </w:rPr>
+        <w:t xml:space="preserve"> </w:t>
+      </w:r>
+      <w:r>
+        <w:rPr>
+          <w:rStyle w:val="DecValTok"/>
+        </w:rPr>
+        <w:t xml:space="preserve">18</w:t>
+      </w:r>
+      <w:r>
+        <w:rPr>
+          <w:rStyle w:val="OperatorTok"/>
+        </w:rPr>
+        <w:t xml:space="preserve">)</w:t>
+      </w:r>
+      <w:r>
+        <w:br/>
+      </w:r>
+      <w:r>
+        <w:rPr>
+          <w:rStyle w:val="NormalTok"/>
+        </w:rPr>
+        <w:t xml:space="preserve">            </w:t>
+      </w:r>
+      <w:r>
+        <w:rPr>
+          <w:rStyle w:val="OperatorTok"/>
+        </w:rPr>
+        <w:t xml:space="preserve">{</w:t>
+      </w:r>
+      <w:r>
+        <w:br/>
+      </w:r>
+      <w:r>
+        <w:rPr>
+          <w:rStyle w:val="NormalTok"/>
+        </w:rPr>
+        <w:t xml:space="preserve">                Console</w:t>
       </w:r>
       <w:r>
         <w:rPr>
@@ -256,25 +781,85 @@
         <w:rPr>
           <w:rStyle w:val="FunctionTok"/>
         </w:rPr>
-        <w:t xml:space="preserve">ReadLine</w:t>
-      </w:r>
-      <w:r>
-        <w:rPr>
-          <w:rStyle w:val="OperatorTok"/>
-        </w:rPr>
-        <w:t xml:space="preserve">());</w:t>
-      </w:r>
-      <w:r>
-        <w:br/>
+        <w:t xml:space="preserve">WriteLine</w:t>
+      </w:r>
+      <w:r>
+        <w:rPr>
+          <w:rStyle w:val="OperatorTok"/>
+        </w:rPr>
+        <w:t xml:space="preserve">(</w:t>
+      </w:r>
+      <w:r>
+        <w:br/>
+      </w:r>
+      <w:r>
+        <w:rPr>
+          <w:rStyle w:val="NormalTok"/>
+        </w:rPr>
+        <w:t xml:space="preserve">                    </w:t>
+      </w:r>
+      <w:r>
+        <w:rPr>
+          <w:rStyle w:val="StringTok"/>
+        </w:rPr>
+        <w:t xml:space="preserve">"In all States but Alabama, Nebraska, Mississippi and Puerto Rico, you have reached the age of majority."</w:t>
+      </w:r>
+      <w:r>
+        <w:rPr>
+          <w:rStyle w:val="OperatorTok"/>
+        </w:rPr>
+        <w:t xml:space="preserve">);</w:t>
+      </w:r>
+      <w:r>
+        <w:br/>
+      </w:r>
+      <w:r>
+        <w:rPr>
+          <w:rStyle w:val="NormalTok"/>
+        </w:rPr>
+        <w:t xml:space="preserve">            </w:t>
+      </w:r>
+      <w:r>
+        <w:rPr>
+          <w:rStyle w:val="OperatorTok"/>
+        </w:rPr>
+        <w:t xml:space="preserve">}</w:t>
+      </w:r>
+      <w:r>
+        <w:br/>
+      </w:r>
+      <w:r>
+        <w:rPr>
+          <w:rStyle w:val="NormalTok"/>
+        </w:rPr>
+        <w:t xml:space="preserve">            </w:t>
       </w:r>
       <w:r>
         <w:rPr>
           <w:rStyle w:val="KeywordTok"/>
         </w:rPr>
+        <w:t xml:space="preserve">else</w:t>
+      </w:r>
+      <w:r>
+        <w:rPr>
+          <w:rStyle w:val="NormalTok"/>
+        </w:rPr>
+        <w:t xml:space="preserve"> </w:t>
+      </w:r>
+      <w:r>
+        <w:rPr>
+          <w:rStyle w:val="KeywordTok"/>
+        </w:rPr>
         <w:t xml:space="preserve">if</w:t>
       </w:r>
       <w:r>
         <w:rPr>
+          <w:rStyle w:val="NormalTok"/>
+        </w:rPr>
+        <w:t xml:space="preserve"> </w:t>
+      </w:r>
+      <w:r>
+        <w:rPr>
           <w:rStyle w:val="OperatorTok"/>
         </w:rPr>
         <w:t xml:space="preserve">(</w:t>
@@ -289,7 +874,7 @@
         <w:rPr>
           <w:rStyle w:val="OperatorTok"/>
         </w:rPr>
-        <w:t xml:space="preserve">&lt;</w:t>
+        <w:t xml:space="preserve">&gt;=</w:t>
       </w:r>
       <w:r>
         <w:rPr>
@@ -301,19 +886,37 @@
         <w:rPr>
           <w:rStyle w:val="DecValTok"/>
         </w:rPr>
-        <w:t xml:space="preserve">0</w:t>
-      </w:r>
-      <w:r>
-        <w:rPr>
-          <w:rStyle w:val="OperatorTok"/>
-        </w:rPr>
-        <w:t xml:space="preserve">){</w:t>
-      </w:r>
-      <w:r>
-        <w:rPr>
-          <w:rStyle w:val="NormalTok"/>
-        </w:rPr>
-        <w:t xml:space="preserve">Console</w:t>
+        <w:t xml:space="preserve">19</w:t>
+      </w:r>
+      <w:r>
+        <w:rPr>
+          <w:rStyle w:val="OperatorTok"/>
+        </w:rPr>
+        <w:t xml:space="preserve">)</w:t>
+      </w:r>
+      <w:r>
+        <w:br/>
+      </w:r>
+      <w:r>
+        <w:rPr>
+          <w:rStyle w:val="NormalTok"/>
+        </w:rPr>
+        <w:t xml:space="preserve">            </w:t>
+      </w:r>
+      <w:r>
+        <w:rPr>
+          <w:rStyle w:val="OperatorTok"/>
+        </w:rPr>
+        <w:t xml:space="preserve">{</w:t>
+      </w:r>
+      <w:r>
+        <w:br/>
+      </w:r>
+      <w:r>
+        <w:rPr>
+          <w:rStyle w:val="NormalTok"/>
+        </w:rPr>
+        <w:t xml:space="preserve">                Console</w:t>
       </w:r>
       <w:r>
         <w:rPr>
@@ -334,19 +937,49 @@
         <w:t xml:space="preserve">(</w:t>
       </w:r>
       <w:r>
+        <w:br/>
+      </w:r>
+      <w:r>
+        <w:rPr>
+          <w:rStyle w:val="NormalTok"/>
+        </w:rPr>
+        <w:t xml:space="preserve">                    </w:t>
+      </w:r>
+      <w:r>
         <w:rPr>
           <w:rStyle w:val="StringTok"/>
         </w:rPr>
-        <w:t xml:space="preserve">"I believe you made a mistake, an age cannot be negative!"</w:t>
-      </w:r>
-      <w:r>
-        <w:rPr>
-          <w:rStyle w:val="OperatorTok"/>
-        </w:rPr>
-        <w:t xml:space="preserve">);}</w:t>
-      </w:r>
-      <w:r>
-        <w:br/>
+        <w:t xml:space="preserve">"In all States but Mississippi and Puerto Rico, you have reached the age of majority."</w:t>
+      </w:r>
+      <w:r>
+        <w:rPr>
+          <w:rStyle w:val="OperatorTok"/>
+        </w:rPr>
+        <w:t xml:space="preserve">);</w:t>
+      </w:r>
+      <w:r>
+        <w:br/>
+      </w:r>
+      <w:r>
+        <w:rPr>
+          <w:rStyle w:val="NormalTok"/>
+        </w:rPr>
+        <w:t xml:space="preserve">            </w:t>
+      </w:r>
+      <w:r>
+        <w:rPr>
+          <w:rStyle w:val="OperatorTok"/>
+        </w:rPr>
+        <w:t xml:space="preserve">}</w:t>
+      </w:r>
+      <w:r>
+        <w:br/>
+      </w:r>
+      <w:r>
+        <w:rPr>
+          <w:rStyle w:val="NormalTok"/>
+        </w:rPr>
+        <w:t xml:space="preserve">            </w:t>
       </w:r>
       <w:r>
         <w:rPr>
@@ -368,6 +1001,12 @@
       </w:r>
       <w:r>
         <w:rPr>
+          <w:rStyle w:val="NormalTok"/>
+        </w:rPr>
+        <w:t xml:space="preserve"> </w:t>
+      </w:r>
+      <w:r>
+        <w:rPr>
           <w:rStyle w:val="OperatorTok"/>
         </w:rPr>
         <w:t xml:space="preserve">(</w:t>
@@ -382,7 +1021,7 @@
         <w:rPr>
           <w:rStyle w:val="OperatorTok"/>
         </w:rPr>
-        <w:t xml:space="preserve">&gt;</w:t>
+        <w:t xml:space="preserve">&gt;=</w:t>
       </w:r>
       <w:r>
         <w:rPr>
@@ -394,19 +1033,37 @@
         <w:rPr>
           <w:rStyle w:val="DecValTok"/>
         </w:rPr>
-        <w:t xml:space="preserve">2000</w:t>
-      </w:r>
-      <w:r>
-        <w:rPr>
-          <w:rStyle w:val="OperatorTok"/>
-        </w:rPr>
-        <w:t xml:space="preserve">){</w:t>
-      </w:r>
-      <w:r>
-        <w:rPr>
-          <w:rStyle w:val="NormalTok"/>
-        </w:rPr>
-        <w:t xml:space="preserve">Console</w:t>
+        <w:t xml:space="preserve">21</w:t>
+      </w:r>
+      <w:r>
+        <w:rPr>
+          <w:rStyle w:val="OperatorTok"/>
+        </w:rPr>
+        <w:t xml:space="preserve">)</w:t>
+      </w:r>
+      <w:r>
+        <w:br/>
+      </w:r>
+      <w:r>
+        <w:rPr>
+          <w:rStyle w:val="NormalTok"/>
+        </w:rPr>
+        <w:t xml:space="preserve">            </w:t>
+      </w:r>
+      <w:r>
+        <w:rPr>
+          <w:rStyle w:val="OperatorTok"/>
+        </w:rPr>
+        <w:t xml:space="preserve">{</w:t>
+      </w:r>
+      <w:r>
+        <w:br/>
+      </w:r>
+      <w:r>
+        <w:rPr>
+          <w:rStyle w:val="NormalTok"/>
+        </w:rPr>
+        <w:t xml:space="preserve">                Console</w:t>
       </w:r>
       <w:r>
         <w:rPr>
@@ -427,31 +1084,55 @@
         <w:t xml:space="preserve">(</w:t>
       </w:r>
       <w:r>
+        <w:br/>
+      </w:r>
+      <w:r>
+        <w:rPr>
+          <w:rStyle w:val="NormalTok"/>
+        </w:rPr>
+        <w:t xml:space="preserve">                    </w:t>
+      </w:r>
+      <w:r>
         <w:rPr>
           <w:rStyle w:val="StringTok"/>
         </w:rPr>
-        <w:t xml:space="preserve">"I believe you made a mistake, nobody can live that long!"</w:t>
-      </w:r>
-      <w:r>
-        <w:rPr>
-          <w:rStyle w:val="OperatorTok"/>
-        </w:rPr>
-        <w:t xml:space="preserve">);}</w:t>
-      </w:r>
-      <w:r>
-        <w:br/>
-      </w:r>
-      <w:r>
-        <w:rPr>
-          <w:rStyle w:val="KeywordTok"/>
-        </w:rPr>
-        <w:t xml:space="preserve">else</w:t>
-      </w:r>
-      <w:r>
-        <w:rPr>
-          <w:rStyle w:val="OperatorTok"/>
-        </w:rPr>
-        <w:t xml:space="preserve">{</w:t>
+        <w:t xml:space="preserve">"You have reached the age of majority in all US states."</w:t>
+      </w:r>
+      <w:r>
+        <w:rPr>
+          <w:rStyle w:val="OperatorTok"/>
+        </w:rPr>
+        <w:t xml:space="preserve">);</w:t>
+      </w:r>
+      <w:r>
+        <w:br/>
+      </w:r>
+      <w:r>
+        <w:rPr>
+          <w:rStyle w:val="NormalTok"/>
+        </w:rPr>
+        <w:t xml:space="preserve">            </w:t>
+      </w:r>
+      <w:r>
+        <w:rPr>
+          <w:rStyle w:val="OperatorTok"/>
+        </w:rPr>
+        <w:t xml:space="preserve">}</w:t>
+      </w:r>
+      <w:r>
+        <w:br/>
+      </w:r>
+      <w:r>
+        <w:rPr>
+          <w:rStyle w:val="NormalTok"/>
+        </w:rPr>
+        <w:t xml:space="preserve">        </w:t>
+      </w:r>
+      <w:r>
+        <w:rPr>
+          <w:rStyle w:val="OperatorTok"/>
+        </w:rPr>
+        <w:t xml:space="preserve">}</w:t>
       </w:r>
       <w:r>
         <w:br/>
@@ -464,279 +1145,9 @@
       </w:r>
       <w:r>
         <w:rPr>
-          <w:rStyle w:val="KeywordTok"/>
-        </w:rPr>
-        <w:t xml:space="preserve">if</w:t>
-      </w:r>
-      <w:r>
-        <w:rPr>
-          <w:rStyle w:val="OperatorTok"/>
-        </w:rPr>
-        <w:t xml:space="preserve">(</w:t>
-      </w:r>
-      <w:r>
-        <w:rPr>
-          <w:rStyle w:val="NormalTok"/>
-        </w:rPr>
-        <w:t xml:space="preserve">yourAge </w:t>
-      </w:r>
-      <w:r>
-        <w:rPr>
-          <w:rStyle w:val="OperatorTok"/>
-        </w:rPr>
-        <w:t xml:space="preserve">&gt;=</w:t>
-      </w:r>
-      <w:r>
-        <w:rPr>
-          <w:rStyle w:val="NormalTok"/>
-        </w:rPr>
-        <w:t xml:space="preserve"> </w:t>
-      </w:r>
-      <w:r>
-        <w:rPr>
-          <w:rStyle w:val="DecValTok"/>
-        </w:rPr>
-        <w:t xml:space="preserve">18</w:t>
-      </w:r>
-      <w:r>
-        <w:rPr>
-          <w:rStyle w:val="OperatorTok"/>
-        </w:rPr>
-        <w:t xml:space="preserve">){</w:t>
-      </w:r>
-      <w:r>
-        <w:rPr>
-          <w:rStyle w:val="NormalTok"/>
-        </w:rPr>
-        <w:t xml:space="preserve">Console</w:t>
-      </w:r>
-      <w:r>
-        <w:rPr>
-          <w:rStyle w:val="OperatorTok"/>
-        </w:rPr>
-        <w:t xml:space="preserve">.</w:t>
-      </w:r>
-      <w:r>
-        <w:rPr>
-          <w:rStyle w:val="FunctionTok"/>
-        </w:rPr>
-        <w:t xml:space="preserve">WriteLine</w:t>
-      </w:r>
-      <w:r>
-        <w:rPr>
-          <w:rStyle w:val="OperatorTok"/>
-        </w:rPr>
-        <w:t xml:space="preserve">(</w:t>
-      </w:r>
-      <w:r>
-        <w:rPr>
-          <w:rStyle w:val="StringTok"/>
-        </w:rPr>
-        <w:t xml:space="preserve">"In all States but Alabama, Nebraska, Mississippi and Puerto Rico, you have reached the age of majority."</w:t>
-      </w:r>
-      <w:r>
-        <w:rPr>
-          <w:rStyle w:val="OperatorTok"/>
-        </w:rPr>
-        <w:t xml:space="preserve">);}</w:t>
-      </w:r>
-      <w:r>
-        <w:br/>
-      </w:r>
-      <w:r>
-        <w:rPr>
-          <w:rStyle w:val="NormalTok"/>
-        </w:rPr>
-        <w:t xml:space="preserve">    </w:t>
-      </w:r>
-      <w:r>
-        <w:rPr>
-          <w:rStyle w:val="KeywordTok"/>
-        </w:rPr>
-        <w:t xml:space="preserve">else</w:t>
-      </w:r>
-      <w:r>
-        <w:rPr>
-          <w:rStyle w:val="NormalTok"/>
-        </w:rPr>
-        <w:t xml:space="preserve"> </w:t>
-      </w:r>
-      <w:r>
-        <w:rPr>
-          <w:rStyle w:val="KeywordTok"/>
-        </w:rPr>
-        <w:t xml:space="preserve">if</w:t>
-      </w:r>
-      <w:r>
-        <w:rPr>
-          <w:rStyle w:val="NormalTok"/>
-        </w:rPr>
-        <w:t xml:space="preserve"> </w:t>
-      </w:r>
-      <w:r>
-        <w:rPr>
-          <w:rStyle w:val="OperatorTok"/>
-        </w:rPr>
-        <w:t xml:space="preserve">(</w:t>
-      </w:r>
-      <w:r>
-        <w:rPr>
-          <w:rStyle w:val="NormalTok"/>
-        </w:rPr>
-        <w:t xml:space="preserve">yourAge </w:t>
-      </w:r>
-      <w:r>
-        <w:rPr>
-          <w:rStyle w:val="OperatorTok"/>
-        </w:rPr>
-        <w:t xml:space="preserve">&gt;=</w:t>
-      </w:r>
-      <w:r>
-        <w:rPr>
-          <w:rStyle w:val="DecValTok"/>
-        </w:rPr>
-        <w:t xml:space="preserve">19</w:t>
-      </w:r>
-      <w:r>
-        <w:rPr>
-          <w:rStyle w:val="OperatorTok"/>
-        </w:rPr>
-        <w:t xml:space="preserve">){</w:t>
-      </w:r>
-      <w:r>
-        <w:rPr>
-          <w:rStyle w:val="NormalTok"/>
-        </w:rPr>
-        <w:t xml:space="preserve">Console</w:t>
-      </w:r>
-      <w:r>
-        <w:rPr>
-          <w:rStyle w:val="OperatorTok"/>
-        </w:rPr>
-        <w:t xml:space="preserve">.</w:t>
-      </w:r>
-      <w:r>
-        <w:rPr>
-          <w:rStyle w:val="FunctionTok"/>
-        </w:rPr>
-        <w:t xml:space="preserve">WriteLine</w:t>
-      </w:r>
-      <w:r>
-        <w:rPr>
-          <w:rStyle w:val="OperatorTok"/>
-        </w:rPr>
-        <w:t xml:space="preserve">(</w:t>
-      </w:r>
-      <w:r>
-        <w:rPr>
-          <w:rStyle w:val="StringTok"/>
-        </w:rPr>
-        <w:t xml:space="preserve">"In all States but Mississippi and Puerto Rico, you have reached the age of majority."</w:t>
-      </w:r>
-      <w:r>
-        <w:rPr>
-          <w:rStyle w:val="OperatorTok"/>
-        </w:rPr>
-        <w:t xml:space="preserve">);}</w:t>
-      </w:r>
-      <w:r>
-        <w:br/>
-      </w:r>
-      <w:r>
-        <w:rPr>
-          <w:rStyle w:val="NormalTok"/>
-        </w:rPr>
-        <w:t xml:space="preserve">    </w:t>
-      </w:r>
-      <w:r>
-        <w:rPr>
-          <w:rStyle w:val="KeywordTok"/>
-        </w:rPr>
-        <w:t xml:space="preserve">else</w:t>
-      </w:r>
-      <w:r>
-        <w:rPr>
-          <w:rStyle w:val="NormalTok"/>
-        </w:rPr>
-        <w:t xml:space="preserve"> </w:t>
-      </w:r>
-      <w:r>
-        <w:rPr>
-          <w:rStyle w:val="KeywordTok"/>
-        </w:rPr>
-        <w:t xml:space="preserve">if</w:t>
-      </w:r>
-      <w:r>
-        <w:rPr>
-          <w:rStyle w:val="NormalTok"/>
-        </w:rPr>
-        <w:t xml:space="preserve"> </w:t>
-      </w:r>
-      <w:r>
-        <w:rPr>
-          <w:rStyle w:val="OperatorTok"/>
-        </w:rPr>
-        <w:t xml:space="preserve">(</w:t>
-      </w:r>
-      <w:r>
-        <w:rPr>
-          <w:rStyle w:val="NormalTok"/>
-        </w:rPr>
-        <w:t xml:space="preserve">yourAge </w:t>
-      </w:r>
-      <w:r>
-        <w:rPr>
-          <w:rStyle w:val="OperatorTok"/>
-        </w:rPr>
-        <w:t xml:space="preserve">&gt;=</w:t>
-      </w:r>
-      <w:r>
-        <w:rPr>
-          <w:rStyle w:val="DecValTok"/>
-        </w:rPr>
-        <w:t xml:space="preserve">21</w:t>
-      </w:r>
-      <w:r>
-        <w:rPr>
-          <w:rStyle w:val="OperatorTok"/>
-        </w:rPr>
-        <w:t xml:space="preserve">){</w:t>
-      </w:r>
-      <w:r>
-        <w:rPr>
-          <w:rStyle w:val="NormalTok"/>
-        </w:rPr>
-        <w:t xml:space="preserve">Console</w:t>
-      </w:r>
-      <w:r>
-        <w:rPr>
-          <w:rStyle w:val="OperatorTok"/>
-        </w:rPr>
-        <w:t xml:space="preserve">.</w:t>
-      </w:r>
-      <w:r>
-        <w:rPr>
-          <w:rStyle w:val="FunctionTok"/>
-        </w:rPr>
-        <w:t xml:space="preserve">WriteLine</w:t>
-      </w:r>
-      <w:r>
-        <w:rPr>
-          <w:rStyle w:val="OperatorTok"/>
-        </w:rPr>
-        <w:t xml:space="preserve">(</w:t>
-      </w:r>
-      <w:r>
-        <w:rPr>
-          <w:rStyle w:val="StringTok"/>
-        </w:rPr>
-        <w:t xml:space="preserve">"You have reached the age of majority in all US states."</w:t>
-      </w:r>
-      <w:r>
-        <w:rPr>
-          <w:rStyle w:val="OperatorTok"/>
-        </w:rPr>
-        <w:t xml:space="preserve">);}</w:t>
+          <w:rStyle w:val="OperatorTok"/>
+        </w:rPr>
+        <w:t xml:space="preserve">}</w:t>
       </w:r>
       <w:r>
         <w:br/>

</xml_diff>

<commit_message>
Deploying to gh-pages from @ csci-1301/csci-1301.github.io@dcec014c239c48b81c15de8ea0768897ff90f39a 🚀
</commit_message>
<xml_diff>
--- a/labs/If/index.docx
+++ b/labs/If/index.docx
@@ -34,7 +34,7 @@
         <w:pStyle w:val="Date"/>
       </w:pPr>
       <w:r>
-        <w:t xml:space="preserve">June  21, 2021 (05:45:43 PM)</w:t>
+        <w:t xml:space="preserve">June  21, 2021 (06:21:22 PM)</w:t>
       </w:r>
     </w:p>
     <w:sdt>
@@ -2985,13 +2985,22 @@
     </w:p>
     <w:bookmarkEnd w:id="24"/>
     <w:bookmarkEnd w:id="25"/>
-    <w:bookmarkStart w:id="27" w:name="conditional-operator-optional"/>
+    <w:bookmarkStart w:id="29" w:name="pushing-further-optional"/>
     <w:p>
       <w:pPr>
         <w:pStyle w:val="Heading1"/>
       </w:pPr>
       <w:r>
-        <w:t xml:space="preserve">Conditional Operator (optional)</w:t>
+        <w:t xml:space="preserve">Pushing Further (Optional)</w:t>
+      </w:r>
+    </w:p>
+    <w:bookmarkStart w:id="27" w:name="conditional-operator"/>
+    <w:p>
+      <w:pPr>
+        <w:pStyle w:val="Heading2"/>
+      </w:pPr>
+      <w:r>
+        <w:t xml:space="preserve">Conditional Operator</w:t>
       </w:r>
     </w:p>
     <w:p>
@@ -3368,6 +3377,346 @@
       </w:r>
     </w:p>
     <w:bookmarkEnd w:id="27"/>
+    <w:bookmarkStart w:id="28" w:name="computing-entry-price"/>
+    <w:p>
+      <w:pPr>
+        <w:pStyle w:val="Heading2"/>
+      </w:pPr>
+      <w:r>
+        <w:t xml:space="preserve">Computing Entry Price</w:t>
+      </w:r>
+    </w:p>
+    <w:p>
+      <w:pPr>
+        <w:pStyle w:val="FirstParagraph"/>
+      </w:pPr>
+      <w:r>
+        <w:t xml:space="preserve">You are asked to write a simple program that computes the total price for a group of people to enter a park.</w:t>
+      </w:r>
+    </w:p>
+    <w:p>
+      <w:pPr>
+        <w:pStyle w:val="BodyText"/>
+      </w:pPr>
+      <w:r>
+        <w:t xml:space="preserve">Your program should:</w:t>
+      </w:r>
+    </w:p>
+    <w:p>
+      <w:pPr>
+        <w:numPr>
+          <w:ilvl w:val="0"/>
+          <w:numId w:val="1005"/>
+        </w:numPr>
+        <w:pStyle w:val="Compact"/>
+      </w:pPr>
+      <w:r>
+        <w:t xml:space="preserve">Ask the user how many adults and how many children want to enter the park,</w:t>
+      </w:r>
+    </w:p>
+    <w:p>
+      <w:pPr>
+        <w:numPr>
+          <w:ilvl w:val="0"/>
+          <w:numId w:val="1005"/>
+        </w:numPr>
+        <w:pStyle w:val="Compact"/>
+      </w:pPr>
+      <w:r>
+        <w:t xml:space="preserve">If the group comprises</w:t>
+      </w:r>
+      <w:r>
+        <w:t xml:space="preserve"> </w:t>
+      </w:r>
+      <m:oMath>
+        <m:r>
+          <m:t>6</m:t>
+        </m:r>
+      </m:oMath>
+      <w:r>
+        <w:t xml:space="preserve"> </w:t>
+      </w:r>
+      <w:r>
+        <w:t xml:space="preserve">persons or more, offer to sell a group pass for $</w:t>
+      </w:r>
+      <m:oMath>
+        <m:r>
+          <m:t>30</m:t>
+        </m:r>
+      </m:oMath>
+      <w:r>
+        <w:t xml:space="preserve"> </w:t>
+      </w:r>
+      <w:r>
+        <w:t xml:space="preserve">(that allows everyone in the group to enter the park),</w:t>
+      </w:r>
+    </w:p>
+    <w:p>
+      <w:pPr>
+        <w:numPr>
+          <w:ilvl w:val="0"/>
+          <w:numId w:val="1005"/>
+        </w:numPr>
+        <w:pStyle w:val="Compact"/>
+      </w:pPr>
+      <w:r>
+        <w:t xml:space="preserve">Compute and display the total price on the screen, knowing that:</w:t>
+      </w:r>
+    </w:p>
+    <w:p>
+      <w:pPr>
+        <w:numPr>
+          <w:ilvl w:val="1"/>
+          <w:numId w:val="1006"/>
+        </w:numPr>
+        <w:pStyle w:val="Compact"/>
+      </w:pPr>
+      <w:r>
+        <w:t xml:space="preserve">Adults pay $</w:t>
+      </w:r>
+      <m:oMath>
+        <m:r>
+          <m:t>7</m:t>
+        </m:r>
+      </m:oMath>
+      <w:r>
+        <w:t xml:space="preserve">,</w:t>
+      </w:r>
+    </w:p>
+    <w:p>
+      <w:pPr>
+        <w:numPr>
+          <w:ilvl w:val="1"/>
+          <w:numId w:val="1006"/>
+        </w:numPr>
+        <w:pStyle w:val="Compact"/>
+      </w:pPr>
+      <w:r>
+        <w:t xml:space="preserve">Children pay $</w:t>
+      </w:r>
+      <m:oMath>
+        <m:r>
+          <m:t>4</m:t>
+        </m:r>
+      </m:oMath>
+      <w:r>
+        <w:t xml:space="preserve">,</w:t>
+      </w:r>
+    </w:p>
+    <w:p>
+      <w:pPr>
+        <w:numPr>
+          <w:ilvl w:val="1"/>
+          <w:numId w:val="1006"/>
+        </w:numPr>
+        <w:pStyle w:val="Compact"/>
+      </w:pPr>
+      <w:r>
+        <w:rPr>
+          <w:iCs/>
+          <w:i/>
+        </w:rPr>
+        <w:t xml:space="preserve">If</w:t>
+      </w:r>
+      <w:r>
+        <w:t xml:space="preserve"> </w:t>
+      </w:r>
+      <w:r>
+        <w:t xml:space="preserve">purchasing the group pass allowed the group to save money (which isn’t always the case!), you should display on the screen the amount saved.</w:t>
+      </w:r>
+    </w:p>
+    <w:p>
+      <w:pPr>
+        <w:pStyle w:val="FirstParagraph"/>
+      </w:pPr>
+      <w:r>
+        <w:t xml:space="preserve">Some tips:</w:t>
+      </w:r>
+    </w:p>
+    <w:p>
+      <w:pPr>
+        <w:numPr>
+          <w:ilvl w:val="0"/>
+          <w:numId w:val="1007"/>
+        </w:numPr>
+        <w:pStyle w:val="Compact"/>
+      </w:pPr>
+      <w:r>
+        <w:t xml:space="preserve">When asking</w:t>
+      </w:r>
+      <w:r>
+        <w:t xml:space="preserve"> </w:t>
+      </w:r>
+      <w:r>
+        <w:t xml:space="preserve">“</w:t>
+      </w:r>
+      <w:r>
+        <w:t xml:space="preserve">yes</w:t>
+      </w:r>
+      <w:r>
+        <w:t xml:space="preserve">”</w:t>
+      </w:r>
+      <w:r>
+        <w:t xml:space="preserve"> </w:t>
+      </w:r>
+      <w:r>
+        <w:t xml:space="preserve">/</w:t>
+      </w:r>
+      <w:r>
+        <w:t xml:space="preserve"> </w:t>
+      </w:r>
+      <w:r>
+        <w:t xml:space="preserve">“</w:t>
+      </w:r>
+      <w:r>
+        <w:t xml:space="preserve">no</w:t>
+      </w:r>
+      <w:r>
+        <w:t xml:space="preserve">”</w:t>
+      </w:r>
+      <w:r>
+        <w:t xml:space="preserve"> </w:t>
+      </w:r>
+      <w:r>
+        <w:t xml:space="preserve">questions, treat</w:t>
+      </w:r>
+      <w:r>
+        <w:t xml:space="preserve"> </w:t>
+      </w:r>
+      <w:r>
+        <w:t xml:space="preserve">“</w:t>
+      </w:r>
+      <w:r>
+        <w:t xml:space="preserve">y</w:t>
+      </w:r>
+      <w:r>
+        <w:t xml:space="preserve">”</w:t>
+      </w:r>
+      <w:r>
+        <w:t xml:space="preserve"> </w:t>
+      </w:r>
+      <w:r>
+        <w:t xml:space="preserve">and</w:t>
+      </w:r>
+      <w:r>
+        <w:t xml:space="preserve"> </w:t>
+      </w:r>
+      <w:r>
+        <w:t xml:space="preserve">“</w:t>
+      </w:r>
+      <w:r>
+        <w:t xml:space="preserve">Y</w:t>
+      </w:r>
+      <w:r>
+        <w:t xml:space="preserve">”</w:t>
+      </w:r>
+      <w:r>
+        <w:t xml:space="preserve"> </w:t>
+      </w:r>
+      <w:r>
+        <w:t xml:space="preserve">as a</w:t>
+      </w:r>
+      <w:r>
+        <w:t xml:space="preserve"> </w:t>
+      </w:r>
+      <w:r>
+        <w:t xml:space="preserve">“</w:t>
+      </w:r>
+      <w:r>
+        <w:t xml:space="preserve">Yes</w:t>
+      </w:r>
+      <w:r>
+        <w:t xml:space="preserve">”</w:t>
+      </w:r>
+      <w:r>
+        <w:t xml:space="preserve">, and any other string as a</w:t>
+      </w:r>
+      <w:r>
+        <w:t xml:space="preserve"> </w:t>
+      </w:r>
+      <w:r>
+        <w:t xml:space="preserve">“</w:t>
+      </w:r>
+      <w:r>
+        <w:t xml:space="preserve">No</w:t>
+      </w:r>
+      <w:r>
+        <w:t xml:space="preserve">”</w:t>
+      </w:r>
+      <w:r>
+        <w:t xml:space="preserve">.</w:t>
+      </w:r>
+    </w:p>
+    <w:p>
+      <w:pPr>
+        <w:numPr>
+          <w:ilvl w:val="0"/>
+          <w:numId w:val="1007"/>
+        </w:numPr>
+        <w:pStyle w:val="Compact"/>
+      </w:pPr>
+      <w:r>
+        <w:t xml:space="preserve">Note that we will sell the pass even if the user is not gaining money by doing so (for instance, if 6 children want to enter,</w:t>
+      </w:r>
+      <w:r>
+        <w:t xml:space="preserve"> </w:t>
+      </w:r>
+      <m:oMath>
+        <m:r>
+          <m:rPr>
+            <m:sty m:val="p"/>
+          </m:rPr>
+          <m:t>$</m:t>
+        </m:r>
+        <m:r>
+          <m:t>4</m:t>
+        </m:r>
+        <m:r>
+          <m:rPr>
+            <m:sty m:val="p"/>
+          </m:rPr>
+          <m:t>×</m:t>
+        </m:r>
+        <m:r>
+          <m:t>6</m:t>
+        </m:r>
+        <m:r>
+          <m:rPr>
+            <m:sty m:val="p"/>
+          </m:rPr>
+          <m:t>=</m:t>
+        </m:r>
+        <m:r>
+          <m:rPr>
+            <m:sty m:val="p"/>
+          </m:rPr>
+          <m:t>$</m:t>
+        </m:r>
+        <m:r>
+          <m:t>24</m:t>
+        </m:r>
+        <m:r>
+          <m:rPr>
+            <m:sty m:val="p"/>
+          </m:rPr>
+          <m:t>&lt;</m:t>
+        </m:r>
+        <m:r>
+          <m:rPr>
+            <m:sty m:val="p"/>
+          </m:rPr>
+          <m:t>$</m:t>
+        </m:r>
+        <m:r>
+          <m:t>30</m:t>
+        </m:r>
+      </m:oMath>
+      <w:r>
+        <w:t xml:space="preserve">, but we would still sell them the pass).</w:t>
+      </w:r>
+    </w:p>
+    <w:bookmarkEnd w:id="28"/>
+    <w:bookmarkEnd w:id="29"/>
     <w:sectPr/>
   </w:body>
 </w:document>
@@ -3553,6 +3902,82 @@
       <w:start w:val="1"/>
       <w:numFmt w:val="lowerRoman"/>
       <w:lvlText w:val="%9."/>
+      <w:lvlJc w:val="left"/>
+      <w:pPr>
+        <w:ind w:left="6480" w:hanging="480"/>
+      </w:pPr>
+    </w:lvl>
+  </w:abstractNum>
+  <w:abstractNum w:abstractNumId="991">
+    <w:nsid w:val="A991"/>
+    <w:multiLevelType w:val="multilevel"/>
+    <w:lvl w:ilvl="0">
+      <w:numFmt w:val="bullet"/>
+      <w:lvlText w:val="•"/>
+      <w:lvlJc w:val="left"/>
+      <w:pPr>
+        <w:ind w:left="720" w:hanging="480"/>
+      </w:pPr>
+    </w:lvl>
+    <w:lvl w:ilvl="1">
+      <w:numFmt w:val="bullet"/>
+      <w:lvlText w:val="–"/>
+      <w:lvlJc w:val="left"/>
+      <w:pPr>
+        <w:ind w:left="1440" w:hanging="480"/>
+      </w:pPr>
+    </w:lvl>
+    <w:lvl w:ilvl="2">
+      <w:numFmt w:val="bullet"/>
+      <w:lvlText w:val="•"/>
+      <w:lvlJc w:val="left"/>
+      <w:pPr>
+        <w:ind w:left="2160" w:hanging="480"/>
+      </w:pPr>
+    </w:lvl>
+    <w:lvl w:ilvl="3">
+      <w:numFmt w:val="bullet"/>
+      <w:lvlText w:val="–"/>
+      <w:lvlJc w:val="left"/>
+      <w:pPr>
+        <w:ind w:left="2880" w:hanging="480"/>
+      </w:pPr>
+    </w:lvl>
+    <w:lvl w:ilvl="4">
+      <w:numFmt w:val="bullet"/>
+      <w:lvlText w:val="•"/>
+      <w:lvlJc w:val="left"/>
+      <w:pPr>
+        <w:ind w:left="3600" w:hanging="480"/>
+      </w:pPr>
+    </w:lvl>
+    <w:lvl w:ilvl="5">
+      <w:numFmt w:val="bullet"/>
+      <w:lvlText w:val="–"/>
+      <w:lvlJc w:val="left"/>
+      <w:pPr>
+        <w:ind w:left="4320" w:hanging="480"/>
+      </w:pPr>
+    </w:lvl>
+    <w:lvl w:ilvl="6">
+      <w:numFmt w:val="bullet"/>
+      <w:lvlText w:val="•"/>
+      <w:lvlJc w:val="left"/>
+      <w:pPr>
+        <w:ind w:left="5040" w:hanging="480"/>
+      </w:pPr>
+    </w:lvl>
+    <w:lvl w:ilvl="7">
+      <w:numFmt w:val="bullet"/>
+      <w:lvlText w:val="–"/>
+      <w:lvlJc w:val="left"/>
+      <w:pPr>
+        <w:ind w:left="5760" w:hanging="480"/>
+      </w:pPr>
+    </w:lvl>
+    <w:lvl w:ilvl="8">
+      <w:numFmt w:val="bullet"/>
+      <w:lvlText w:val="•"/>
       <w:lvlJc w:val="left"/>
       <w:pPr>
         <w:ind w:left="6480" w:hanging="480"/>
@@ -3681,6 +4106,15 @@
     <w:lvlOverride w:ilvl="8">
       <w:startOverride w:val="1"/>
     </w:lvlOverride>
+  </w:num>
+  <w:num w:numId="1005">
+    <w:abstractNumId w:val="991"/>
+  </w:num>
+  <w:num w:numId="1006">
+    <w:abstractNumId w:val="991"/>
+  </w:num>
+  <w:num w:numId="1007">
+    <w:abstractNumId w:val="991"/>
   </w:num>
 </w:numbering>
 </file>

</xml_diff>

<commit_message>
Deploying to gh-pages from @ csci-1301/csci-1301.github.io@7dc57703800cba7d0cf00aa3eea845b0a8370582 🚀
</commit_message>
<xml_diff>
--- a/labs/If/index.docx
+++ b/labs/If/index.docx
@@ -34,7 +34,7 @@
         <w:pStyle w:val="Date"/>
       </w:pPr>
       <w:r>
-        <w:t xml:space="preserve">September  20, 2021 (10:47:24 AM)</w:t>
+        <w:t xml:space="preserve">September  26, 2021 (11:12:01 PM)</w:t>
       </w:r>
     </w:p>
     <w:sdt>
@@ -676,6 +676,60 @@
         <w:t xml:space="preserve">else</w:t>
       </w:r>
       <w:r>
+        <w:rPr>
+          <w:rStyle w:val="NormalTok"/>
+        </w:rPr>
+        <w:t xml:space="preserve"> </w:t>
+      </w:r>
+      <w:r>
+        <w:rPr>
+          <w:rStyle w:val="KeywordTok"/>
+        </w:rPr>
+        <w:t xml:space="preserve">if</w:t>
+      </w:r>
+      <w:r>
+        <w:rPr>
+          <w:rStyle w:val="NormalTok"/>
+        </w:rPr>
+        <w:t xml:space="preserve"> </w:t>
+      </w:r>
+      <w:r>
+        <w:rPr>
+          <w:rStyle w:val="OperatorTok"/>
+        </w:rPr>
+        <w:t xml:space="preserve">(</w:t>
+      </w:r>
+      <w:r>
+        <w:rPr>
+          <w:rStyle w:val="NormalTok"/>
+        </w:rPr>
+        <w:t xml:space="preserve">yourAge </w:t>
+      </w:r>
+      <w:r>
+        <w:rPr>
+          <w:rStyle w:val="OperatorTok"/>
+        </w:rPr>
+        <w:t xml:space="preserve">&gt;=</w:t>
+      </w:r>
+      <w:r>
+        <w:rPr>
+          <w:rStyle w:val="NormalTok"/>
+        </w:rPr>
+        <w:t xml:space="preserve"> </w:t>
+      </w:r>
+      <w:r>
+        <w:rPr>
+          <w:rStyle w:val="DecValTok"/>
+        </w:rPr>
+        <w:t xml:space="preserve">18</w:t>
+      </w:r>
+      <w:r>
+        <w:rPr>
+          <w:rStyle w:val="OperatorTok"/>
+        </w:rPr>
+        <w:t xml:space="preserve">)</w:t>
+      </w:r>
+      <w:r>
         <w:br/>
       </w:r>
       <w:r>
@@ -697,12 +751,87 @@
         <w:rPr>
           <w:rStyle w:val="NormalTok"/>
         </w:rPr>
-        <w:t xml:space="preserve">            </w:t>
+        <w:t xml:space="preserve">            Console</w:t>
+      </w:r>
+      <w:r>
+        <w:rPr>
+          <w:rStyle w:val="OperatorTok"/>
+        </w:rPr>
+        <w:t xml:space="preserve">.</w:t>
+      </w:r>
+      <w:r>
+        <w:rPr>
+          <w:rStyle w:val="FunctionTok"/>
+        </w:rPr>
+        <w:t xml:space="preserve">WriteLine</w:t>
+      </w:r>
+      <w:r>
+        <w:rPr>
+          <w:rStyle w:val="OperatorTok"/>
+        </w:rPr>
+        <w:t xml:space="preserve">(</w:t>
+      </w:r>
+      <w:r>
+        <w:br/>
+      </w:r>
+      <w:r>
+        <w:rPr>
+          <w:rStyle w:val="NormalTok"/>
+        </w:rPr>
+        <w:t xml:space="preserve">                </w:t>
+      </w:r>
+      <w:r>
+        <w:rPr>
+          <w:rStyle w:val="StringTok"/>
+        </w:rPr>
+        <w:t xml:space="preserve">"In all States but Alabama, Nebraska, Mississippi and Puerto Rico, you have reached the age of majority."</w:t>
+      </w:r>
+      <w:r>
+        <w:rPr>
+          <w:rStyle w:val="OperatorTok"/>
+        </w:rPr>
+        <w:t xml:space="preserve">);</w:t>
+      </w:r>
+      <w:r>
+        <w:br/>
+      </w:r>
+      <w:r>
+        <w:rPr>
+          <w:rStyle w:val="NormalTok"/>
+        </w:rPr>
+        <w:t xml:space="preserve">        </w:t>
+      </w:r>
+      <w:r>
+        <w:rPr>
+          <w:rStyle w:val="OperatorTok"/>
+        </w:rPr>
+        <w:t xml:space="preserve">}</w:t>
+      </w:r>
+      <w:r>
+        <w:br/>
+      </w:r>
+      <w:r>
+        <w:rPr>
+          <w:rStyle w:val="NormalTok"/>
+        </w:rPr>
+        <w:t xml:space="preserve">        </w:t>
       </w:r>
       <w:r>
         <w:rPr>
           <w:rStyle w:val="KeywordTok"/>
         </w:rPr>
+        <w:t xml:space="preserve">else</w:t>
+      </w:r>
+      <w:r>
+        <w:rPr>
+          <w:rStyle w:val="NormalTok"/>
+        </w:rPr>
+        <w:t xml:space="preserve"> </w:t>
+      </w:r>
+      <w:r>
+        <w:rPr>
+          <w:rStyle w:val="KeywordTok"/>
+        </w:rPr>
         <w:t xml:space="preserve">if</w:t>
       </w:r>
       <w:r>
@@ -739,7 +868,7 @@
         <w:rPr>
           <w:rStyle w:val="DecValTok"/>
         </w:rPr>
-        <w:t xml:space="preserve">18</w:t>
+        <w:t xml:space="preserve">19</w:t>
       </w:r>
       <w:r>
         <w:rPr>
@@ -754,7 +883,7 @@
         <w:rPr>
           <w:rStyle w:val="NormalTok"/>
         </w:rPr>
-        <w:t xml:space="preserve">            </w:t>
+        <w:t xml:space="preserve">        </w:t>
       </w:r>
       <w:r>
         <w:rPr>
@@ -769,7 +898,7 @@
         <w:rPr>
           <w:rStyle w:val="NormalTok"/>
         </w:rPr>
-        <w:t xml:space="preserve">                Console</w:t>
+        <w:t xml:space="preserve">            Console</w:t>
       </w:r>
       <w:r>
         <w:rPr>
@@ -796,13 +925,13 @@
         <w:rPr>
           <w:rStyle w:val="NormalTok"/>
         </w:rPr>
-        <w:t xml:space="preserve">                    </w:t>
+        <w:t xml:space="preserve">                </w:t>
       </w:r>
       <w:r>
         <w:rPr>
           <w:rStyle w:val="StringTok"/>
         </w:rPr>
-        <w:t xml:space="preserve">"In all States but Alabama, Nebraska, Mississippi and Puerto Rico, you have reached the age of majority."</w:t>
+        <w:t xml:space="preserve">"In all States but Mississippi and Puerto Rico, you have reached the age of majority."</w:t>
       </w:r>
       <w:r>
         <w:rPr>
@@ -817,7 +946,7 @@
         <w:rPr>
           <w:rStyle w:val="NormalTok"/>
         </w:rPr>
-        <w:t xml:space="preserve">            </w:t>
+        <w:t xml:space="preserve">        </w:t>
       </w:r>
       <w:r>
         <w:rPr>
@@ -832,7 +961,7 @@
         <w:rPr>
           <w:rStyle w:val="NormalTok"/>
         </w:rPr>
-        <w:t xml:space="preserve">            </w:t>
+        <w:t xml:space="preserve">        </w:t>
       </w:r>
       <w:r>
         <w:rPr>
@@ -886,7 +1015,7 @@
         <w:rPr>
           <w:rStyle w:val="DecValTok"/>
         </w:rPr>
-        <w:t xml:space="preserve">19</w:t>
+        <w:t xml:space="preserve">21</w:t>
       </w:r>
       <w:r>
         <w:rPr>
@@ -901,7 +1030,7 @@
         <w:rPr>
           <w:rStyle w:val="NormalTok"/>
         </w:rPr>
-        <w:t xml:space="preserve">            </w:t>
+        <w:t xml:space="preserve">        </w:t>
       </w:r>
       <w:r>
         <w:rPr>
@@ -916,7 +1045,7 @@
         <w:rPr>
           <w:rStyle w:val="NormalTok"/>
         </w:rPr>
-        <w:t xml:space="preserve">                Console</w:t>
+        <w:t xml:space="preserve">            Console</w:t>
       </w:r>
       <w:r>
         <w:rPr>
@@ -943,181 +1072,19 @@
         <w:rPr>
           <w:rStyle w:val="NormalTok"/>
         </w:rPr>
-        <w:t xml:space="preserve">                    </w:t>
+        <w:t xml:space="preserve">                </w:t>
       </w:r>
       <w:r>
         <w:rPr>
           <w:rStyle w:val="StringTok"/>
         </w:rPr>
-        <w:t xml:space="preserve">"In all States but Mississippi and Puerto Rico, you have reached the age of majority."</w:t>
+        <w:t xml:space="preserve">"You have reached the age of majority in all US states."</w:t>
       </w:r>
       <w:r>
         <w:rPr>
           <w:rStyle w:val="OperatorTok"/>
         </w:rPr>
         <w:t xml:space="preserve">);</w:t>
-      </w:r>
-      <w:r>
-        <w:br/>
-      </w:r>
-      <w:r>
-        <w:rPr>
-          <w:rStyle w:val="NormalTok"/>
-        </w:rPr>
-        <w:t xml:space="preserve">            </w:t>
-      </w:r>
-      <w:r>
-        <w:rPr>
-          <w:rStyle w:val="OperatorTok"/>
-        </w:rPr>
-        <w:t xml:space="preserve">}</w:t>
-      </w:r>
-      <w:r>
-        <w:br/>
-      </w:r>
-      <w:r>
-        <w:rPr>
-          <w:rStyle w:val="NormalTok"/>
-        </w:rPr>
-        <w:t xml:space="preserve">            </w:t>
-      </w:r>
-      <w:r>
-        <w:rPr>
-          <w:rStyle w:val="KeywordTok"/>
-        </w:rPr>
-        <w:t xml:space="preserve">else</w:t>
-      </w:r>
-      <w:r>
-        <w:rPr>
-          <w:rStyle w:val="NormalTok"/>
-        </w:rPr>
-        <w:t xml:space="preserve"> </w:t>
-      </w:r>
-      <w:r>
-        <w:rPr>
-          <w:rStyle w:val="KeywordTok"/>
-        </w:rPr>
-        <w:t xml:space="preserve">if</w:t>
-      </w:r>
-      <w:r>
-        <w:rPr>
-          <w:rStyle w:val="NormalTok"/>
-        </w:rPr>
-        <w:t xml:space="preserve"> </w:t>
-      </w:r>
-      <w:r>
-        <w:rPr>
-          <w:rStyle w:val="OperatorTok"/>
-        </w:rPr>
-        <w:t xml:space="preserve">(</w:t>
-      </w:r>
-      <w:r>
-        <w:rPr>
-          <w:rStyle w:val="NormalTok"/>
-        </w:rPr>
-        <w:t xml:space="preserve">yourAge </w:t>
-      </w:r>
-      <w:r>
-        <w:rPr>
-          <w:rStyle w:val="OperatorTok"/>
-        </w:rPr>
-        <w:t xml:space="preserve">&gt;=</w:t>
-      </w:r>
-      <w:r>
-        <w:rPr>
-          <w:rStyle w:val="NormalTok"/>
-        </w:rPr>
-        <w:t xml:space="preserve"> </w:t>
-      </w:r>
-      <w:r>
-        <w:rPr>
-          <w:rStyle w:val="DecValTok"/>
-        </w:rPr>
-        <w:t xml:space="preserve">21</w:t>
-      </w:r>
-      <w:r>
-        <w:rPr>
-          <w:rStyle w:val="OperatorTok"/>
-        </w:rPr>
-        <w:t xml:space="preserve">)</w:t>
-      </w:r>
-      <w:r>
-        <w:br/>
-      </w:r>
-      <w:r>
-        <w:rPr>
-          <w:rStyle w:val="NormalTok"/>
-        </w:rPr>
-        <w:t xml:space="preserve">            </w:t>
-      </w:r>
-      <w:r>
-        <w:rPr>
-          <w:rStyle w:val="OperatorTok"/>
-        </w:rPr>
-        <w:t xml:space="preserve">{</w:t>
-      </w:r>
-      <w:r>
-        <w:br/>
-      </w:r>
-      <w:r>
-        <w:rPr>
-          <w:rStyle w:val="NormalTok"/>
-        </w:rPr>
-        <w:t xml:space="preserve">                Console</w:t>
-      </w:r>
-      <w:r>
-        <w:rPr>
-          <w:rStyle w:val="OperatorTok"/>
-        </w:rPr>
-        <w:t xml:space="preserve">.</w:t>
-      </w:r>
-      <w:r>
-        <w:rPr>
-          <w:rStyle w:val="FunctionTok"/>
-        </w:rPr>
-        <w:t xml:space="preserve">WriteLine</w:t>
-      </w:r>
-      <w:r>
-        <w:rPr>
-          <w:rStyle w:val="OperatorTok"/>
-        </w:rPr>
-        <w:t xml:space="preserve">(</w:t>
-      </w:r>
-      <w:r>
-        <w:br/>
-      </w:r>
-      <w:r>
-        <w:rPr>
-          <w:rStyle w:val="NormalTok"/>
-        </w:rPr>
-        <w:t xml:space="preserve">                    </w:t>
-      </w:r>
-      <w:r>
-        <w:rPr>
-          <w:rStyle w:val="StringTok"/>
-        </w:rPr>
-        <w:t xml:space="preserve">"You have reached the age of majority in all US states."</w:t>
-      </w:r>
-      <w:r>
-        <w:rPr>
-          <w:rStyle w:val="OperatorTok"/>
-        </w:rPr>
-        <w:t xml:space="preserve">);</w:t>
-      </w:r>
-      <w:r>
-        <w:br/>
-      </w:r>
-      <w:r>
-        <w:rPr>
-          <w:rStyle w:val="NormalTok"/>
-        </w:rPr>
-        <w:t xml:space="preserve">            </w:t>
-      </w:r>
-      <w:r>
-        <w:rPr>
-          <w:rStyle w:val="OperatorTok"/>
-        </w:rPr>
-        <w:t xml:space="preserve">}</w:t>
       </w:r>
       <w:r>
         <w:br/>

</xml_diff>

<commit_message>
Deploying to gh-pages from @ csci-1301/csci-1301.github.io@442e89e1fb50e62be13d1886bfe8c0edfb266a4f 🚀
</commit_message>
<xml_diff>
--- a/labs/If/index.docx
+++ b/labs/If/index.docx
@@ -34,7 +34,7 @@
         <w:pStyle w:val="Date"/>
       </w:pPr>
       <w:r>
-        <w:t xml:space="preserve">September  26, 2021 (11:12:01 PM)</w:t>
+        <w:t xml:space="preserve">September  26, 2021 (11:28:37 PM)</w:t>
       </w:r>
     </w:p>
     <w:sdt>
@@ -1773,7 +1773,79 @@
         <w:pStyle w:val="FirstParagraph"/>
       </w:pPr>
       <w:r>
-        <w:t xml:space="preserve">For each of those questions, write on paper whenever you should use if, if-else, if-else-if or nested conditional structures, and what the condition(s) should be. Once you feel confident, write the code in your IDE, and then test it intensively: enter all kinds of values (positive and odd, negative and even,</w:t>
+        <w:t xml:space="preserve">For each of those questions, write on paper whenever you should use</w:t>
+      </w:r>
+      <w:r>
+        <w:t xml:space="preserve"> </w:t>
+      </w:r>
+      <w:r>
+        <w:rPr>
+          <w:rStyle w:val="KeywordTok"/>
+        </w:rPr>
+        <w:t xml:space="preserve">if</w:t>
+      </w:r>
+      <w:r>
+        <w:t xml:space="preserve">,</w:t>
+      </w:r>
+      <w:r>
+        <w:t xml:space="preserve"> </w:t>
+      </w:r>
+      <w:r>
+        <w:rPr>
+          <w:rStyle w:val="KeywordTok"/>
+        </w:rPr>
+        <w:t xml:space="preserve">if</w:t>
+      </w:r>
+      <w:r>
+        <w:rPr>
+          <w:rStyle w:val="OperatorTok"/>
+        </w:rPr>
+        <w:t xml:space="preserve">-</w:t>
+      </w:r>
+      <w:r>
+        <w:rPr>
+          <w:rStyle w:val="KeywordTok"/>
+        </w:rPr>
+        <w:t xml:space="preserve">else</w:t>
+      </w:r>
+      <w:r>
+        <w:t xml:space="preserve">,</w:t>
+      </w:r>
+      <w:r>
+        <w:t xml:space="preserve"> </w:t>
+      </w:r>
+      <w:r>
+        <w:rPr>
+          <w:rStyle w:val="KeywordTok"/>
+        </w:rPr>
+        <w:t xml:space="preserve">if</w:t>
+      </w:r>
+      <w:r>
+        <w:rPr>
+          <w:rStyle w:val="OperatorTok"/>
+        </w:rPr>
+        <w:t xml:space="preserve">-</w:t>
+      </w:r>
+      <w:r>
+        <w:rPr>
+          <w:rStyle w:val="KeywordTok"/>
+        </w:rPr>
+        <w:t xml:space="preserve">else</w:t>
+      </w:r>
+      <w:r>
+        <w:rPr>
+          <w:rStyle w:val="OperatorTok"/>
+        </w:rPr>
+        <w:t xml:space="preserve">-</w:t>
+      </w:r>
+      <w:r>
+        <w:rPr>
+          <w:rStyle w:val="KeywordTok"/>
+        </w:rPr>
+        <w:t xml:space="preserve">if</w:t>
+      </w:r>
+      <w:r>
+        <w:t xml:space="preserve">, and what the condition(s) should be. Once you feel confident, write the code in your IDE, and then test it intensively: enter all kinds of values (positive and odd, negative and even,</w:t>
       </w:r>
       <w:r>
         <w:t xml:space="preserve"> </w:t>
@@ -2065,6 +2137,9 @@
         <w:br/>
       </w:r>
       <w:r>
+        <w:br/>
+      </w:r>
+      <w:r>
         <w:rPr>
           <w:rStyle w:val="KeywordTok"/>
         </w:rPr>
@@ -2108,12 +2183,246 @@
       </w:r>
       <w:r>
         <w:rPr>
+          <w:rStyle w:val="NormalTok"/>
+        </w:rPr>
+        <w:t xml:space="preserve"> </w:t>
+      </w:r>
+      <w:r>
+        <w:rPr>
+          <w:rStyle w:val="OperatorTok"/>
+        </w:rPr>
+        <w:t xml:space="preserve">&amp;&amp;</w:t>
+      </w:r>
+      <w:r>
+        <w:rPr>
+          <w:rStyle w:val="NormalTok"/>
+        </w:rPr>
+        <w:t xml:space="preserve"> a </w:t>
+      </w:r>
+      <w:r>
+        <w:rPr>
+          <w:rStyle w:val="OperatorTok"/>
+        </w:rPr>
+        <w:t xml:space="preserve">%</w:t>
+      </w:r>
+      <w:r>
+        <w:rPr>
+          <w:rStyle w:val="NormalTok"/>
+        </w:rPr>
+        <w:t xml:space="preserve"> </w:t>
+      </w:r>
+      <w:r>
+        <w:rPr>
+          <w:rStyle w:val="DecValTok"/>
+        </w:rPr>
+        <w:t xml:space="preserve">2</w:t>
+      </w:r>
+      <w:r>
+        <w:rPr>
+          <w:rStyle w:val="NormalTok"/>
+        </w:rPr>
+        <w:t xml:space="preserve"> </w:t>
+      </w:r>
+      <w:r>
+        <w:rPr>
+          <w:rStyle w:val="OperatorTok"/>
+        </w:rPr>
+        <w:t xml:space="preserve">==</w:t>
+      </w:r>
+      <w:r>
+        <w:rPr>
+          <w:rStyle w:val="NormalTok"/>
+        </w:rPr>
+        <w:t xml:space="preserve"> </w:t>
+      </w:r>
+      <w:r>
+        <w:rPr>
+          <w:rStyle w:val="DecValTok"/>
+        </w:rPr>
+        <w:t xml:space="preserve">0</w:t>
+      </w:r>
+      <w:r>
+        <w:rPr>
+          <w:rStyle w:val="OperatorTok"/>
+        </w:rPr>
+        <w:t xml:space="preserve">){</w:t>
+      </w:r>
+      <w:r>
+        <w:br/>
+      </w:r>
+      <w:r>
+        <w:rPr>
+          <w:rStyle w:val="NormalTok"/>
+        </w:rPr>
+        <w:t xml:space="preserve">    Console</w:t>
+      </w:r>
+      <w:r>
+        <w:rPr>
+          <w:rStyle w:val="OperatorTok"/>
+        </w:rPr>
+        <w:t xml:space="preserve">.</w:t>
+      </w:r>
+      <w:r>
+        <w:rPr>
+          <w:rStyle w:val="FunctionTok"/>
+        </w:rPr>
+        <w:t xml:space="preserve">WriteLine</w:t>
+      </w:r>
+      <w:r>
+        <w:rPr>
+          <w:rStyle w:val="OperatorTok"/>
+        </w:rPr>
+        <w:t xml:space="preserve">(</w:t>
+      </w:r>
+      <w:r>
+        <w:rPr>
+          <w:rStyle w:val="StringTok"/>
+        </w:rPr>
+        <w:t xml:space="preserve">"Positive and even"</w:t>
+      </w:r>
+      <w:r>
+        <w:rPr>
+          <w:rStyle w:val="OperatorTok"/>
+        </w:rPr>
+        <w:t xml:space="preserve">);</w:t>
+      </w:r>
+      <w:r>
+        <w:br/>
+      </w:r>
+      <w:r>
+        <w:rPr>
+          <w:rStyle w:val="OperatorTok"/>
+        </w:rPr>
+        <w:t xml:space="preserve">}</w:t>
+      </w:r>
+      <w:r>
+        <w:br/>
+      </w:r>
+      <w:r>
+        <w:rPr>
+          <w:rStyle w:val="KeywordTok"/>
+        </w:rPr>
+        <w:t xml:space="preserve">else</w:t>
+      </w:r>
+      <w:r>
+        <w:rPr>
+          <w:rStyle w:val="NormalTok"/>
+        </w:rPr>
+        <w:t xml:space="preserve"> </w:t>
+      </w:r>
+      <w:r>
+        <w:rPr>
+          <w:rStyle w:val="KeywordTok"/>
+        </w:rPr>
+        <w:t xml:space="preserve">if</w:t>
+      </w:r>
+      <w:r>
+        <w:rPr>
+          <w:rStyle w:val="NormalTok"/>
+        </w:rPr>
+        <w:t xml:space="preserve"> </w:t>
+      </w:r>
+      <w:r>
+        <w:rPr>
+          <w:rStyle w:val="OperatorTok"/>
+        </w:rPr>
+        <w:t xml:space="preserve">(</w:t>
+      </w:r>
+      <w:r>
+        <w:rPr>
+          <w:rStyle w:val="NormalTok"/>
+        </w:rPr>
+        <w:t xml:space="preserve">a </w:t>
+      </w:r>
+      <w:r>
+        <w:rPr>
+          <w:rStyle w:val="OperatorTok"/>
+        </w:rPr>
+        <w:t xml:space="preserve">&gt;=</w:t>
+      </w:r>
+      <w:r>
+        <w:rPr>
+          <w:rStyle w:val="NormalTok"/>
+        </w:rPr>
+        <w:t xml:space="preserve"> </w:t>
+      </w:r>
+      <w:r>
+        <w:rPr>
+          <w:rStyle w:val="DecValTok"/>
+        </w:rPr>
+        <w:t xml:space="preserve">0</w:t>
+      </w:r>
+      <w:r>
+        <w:rPr>
+          <w:rStyle w:val="NormalTok"/>
+        </w:rPr>
+        <w:t xml:space="preserve"> </w:t>
+      </w:r>
+      <w:r>
+        <w:rPr>
+          <w:rStyle w:val="OperatorTok"/>
+        </w:rPr>
+        <w:t xml:space="preserve">&amp;&amp;</w:t>
+      </w:r>
+      <w:r>
+        <w:rPr>
+          <w:rStyle w:val="NormalTok"/>
+        </w:rPr>
+        <w:t xml:space="preserve"> a </w:t>
+      </w:r>
+      <w:r>
+        <w:rPr>
+          <w:rStyle w:val="OperatorTok"/>
+        </w:rPr>
+        <w:t xml:space="preserve">%</w:t>
+      </w:r>
+      <w:r>
+        <w:rPr>
+          <w:rStyle w:val="NormalTok"/>
+        </w:rPr>
+        <w:t xml:space="preserve"> </w:t>
+      </w:r>
+      <w:r>
+        <w:rPr>
+          <w:rStyle w:val="DecValTok"/>
+        </w:rPr>
+        <w:t xml:space="preserve">2</w:t>
+      </w:r>
+      <w:r>
+        <w:rPr>
+          <w:rStyle w:val="NormalTok"/>
+        </w:rPr>
+        <w:t xml:space="preserve"> </w:t>
+      </w:r>
+      <w:r>
+        <w:rPr>
+          <w:rStyle w:val="OperatorTok"/>
+        </w:rPr>
+        <w:t xml:space="preserve">!=</w:t>
+      </w:r>
+      <w:r>
+        <w:rPr>
+          <w:rStyle w:val="NormalTok"/>
+        </w:rPr>
+        <w:t xml:space="preserve"> </w:t>
+      </w:r>
+      <w:r>
+        <w:rPr>
+          <w:rStyle w:val="DecValTok"/>
+        </w:rPr>
+        <w:t xml:space="preserve">0</w:t>
+      </w:r>
+      <w:r>
+        <w:rPr>
           <w:rStyle w:val="OperatorTok"/>
         </w:rPr>
         <w:t xml:space="preserve">)</w:t>
       </w:r>
       <w:r>
-        <w:br/>
+        <w:rPr>
+          <w:rStyle w:val="NormalTok"/>
+        </w:rPr>
+        <w:t xml:space="preserve"> </w:t>
       </w:r>
       <w:r>
         <w:rPr>
@@ -2128,19 +2437,856 @@
         <w:rPr>
           <w:rStyle w:val="NormalTok"/>
         </w:rPr>
+        <w:t xml:space="preserve">    Console</w:t>
+      </w:r>
+      <w:r>
+        <w:rPr>
+          <w:rStyle w:val="OperatorTok"/>
+        </w:rPr>
+        <w:t xml:space="preserve">.</w:t>
+      </w:r>
+      <w:r>
+        <w:rPr>
+          <w:rStyle w:val="FunctionTok"/>
+        </w:rPr>
+        <w:t xml:space="preserve">WriteLine</w:t>
+      </w:r>
+      <w:r>
+        <w:rPr>
+          <w:rStyle w:val="OperatorTok"/>
+        </w:rPr>
+        <w:t xml:space="preserve">(</w:t>
+      </w:r>
+      <w:r>
+        <w:rPr>
+          <w:rStyle w:val="StringTok"/>
+        </w:rPr>
+        <w:t xml:space="preserve">"Positive and odd"</w:t>
+      </w:r>
+      <w:r>
+        <w:rPr>
+          <w:rStyle w:val="OperatorTok"/>
+        </w:rPr>
+        <w:t xml:space="preserve">);</w:t>
+      </w:r>
+      <w:r>
+        <w:rPr>
+          <w:rStyle w:val="NormalTok"/>
+        </w:rPr>
+        <w:t xml:space="preserve">  </w:t>
+      </w:r>
+      <w:r>
+        <w:br/>
+      </w:r>
+      <w:r>
+        <w:rPr>
+          <w:rStyle w:val="OperatorTok"/>
+        </w:rPr>
+        <w:t xml:space="preserve">}</w:t>
+      </w:r>
+      <w:r>
+        <w:br/>
+      </w:r>
+      <w:r>
+        <w:rPr>
+          <w:rStyle w:val="KeywordTok"/>
+        </w:rPr>
+        <w:t xml:space="preserve">else</w:t>
+      </w:r>
+      <w:r>
+        <w:rPr>
+          <w:rStyle w:val="NormalTok"/>
+        </w:rPr>
+        <w:t xml:space="preserve"> </w:t>
+      </w:r>
+      <w:r>
+        <w:rPr>
+          <w:rStyle w:val="KeywordTok"/>
+        </w:rPr>
+        <w:t xml:space="preserve">if</w:t>
+      </w:r>
+      <w:r>
+        <w:rPr>
+          <w:rStyle w:val="NormalTok"/>
+        </w:rPr>
+        <w:t xml:space="preserve"> </w:t>
+      </w:r>
+      <w:r>
+        <w:rPr>
+          <w:rStyle w:val="OperatorTok"/>
+        </w:rPr>
+        <w:t xml:space="preserve">(</w:t>
+      </w:r>
+      <w:r>
+        <w:rPr>
+          <w:rStyle w:val="NormalTok"/>
+        </w:rPr>
+        <w:t xml:space="preserve">a </w:t>
+      </w:r>
+      <w:r>
+        <w:rPr>
+          <w:rStyle w:val="OperatorTok"/>
+        </w:rPr>
+        <w:t xml:space="preserve">&lt;</w:t>
+      </w:r>
+      <w:r>
+        <w:rPr>
+          <w:rStyle w:val="NormalTok"/>
+        </w:rPr>
+        <w:t xml:space="preserve"> </w:t>
+      </w:r>
+      <w:r>
+        <w:rPr>
+          <w:rStyle w:val="DecValTok"/>
+        </w:rPr>
+        <w:t xml:space="preserve">0</w:t>
+      </w:r>
+      <w:r>
+        <w:rPr>
+          <w:rStyle w:val="NormalTok"/>
+        </w:rPr>
+        <w:t xml:space="preserve"> </w:t>
+      </w:r>
+      <w:r>
+        <w:rPr>
+          <w:rStyle w:val="OperatorTok"/>
+        </w:rPr>
+        <w:t xml:space="preserve">&amp;&amp;</w:t>
+      </w:r>
+      <w:r>
+        <w:rPr>
+          <w:rStyle w:val="NormalTok"/>
+        </w:rPr>
+        <w:t xml:space="preserve"> a </w:t>
+      </w:r>
+      <w:r>
+        <w:rPr>
+          <w:rStyle w:val="OperatorTok"/>
+        </w:rPr>
+        <w:t xml:space="preserve">%</w:t>
+      </w:r>
+      <w:r>
+        <w:rPr>
+          <w:rStyle w:val="NormalTok"/>
+        </w:rPr>
+        <w:t xml:space="preserve"> </w:t>
+      </w:r>
+      <w:r>
+        <w:rPr>
+          <w:rStyle w:val="DecValTok"/>
+        </w:rPr>
+        <w:t xml:space="preserve">2</w:t>
+      </w:r>
+      <w:r>
+        <w:rPr>
+          <w:rStyle w:val="NormalTok"/>
+        </w:rPr>
+        <w:t xml:space="preserve"> </w:t>
+      </w:r>
+      <w:r>
+        <w:rPr>
+          <w:rStyle w:val="OperatorTok"/>
+        </w:rPr>
+        <w:t xml:space="preserve">==</w:t>
+      </w:r>
+      <w:r>
+        <w:rPr>
+          <w:rStyle w:val="NormalTok"/>
+        </w:rPr>
+        <w:t xml:space="preserve"> </w:t>
+      </w:r>
+      <w:r>
+        <w:rPr>
+          <w:rStyle w:val="DecValTok"/>
+        </w:rPr>
+        <w:t xml:space="preserve">0</w:t>
+      </w:r>
+      <w:r>
+        <w:rPr>
+          <w:rStyle w:val="OperatorTok"/>
+        </w:rPr>
+        <w:t xml:space="preserve">){</w:t>
+      </w:r>
+      <w:r>
+        <w:br/>
+      </w:r>
+      <w:r>
+        <w:rPr>
+          <w:rStyle w:val="NormalTok"/>
+        </w:rPr>
+        <w:t xml:space="preserve">    Console</w:t>
+      </w:r>
+      <w:r>
+        <w:rPr>
+          <w:rStyle w:val="OperatorTok"/>
+        </w:rPr>
+        <w:t xml:space="preserve">.</w:t>
+      </w:r>
+      <w:r>
+        <w:rPr>
+          <w:rStyle w:val="FunctionTok"/>
+        </w:rPr>
+        <w:t xml:space="preserve">WriteLine</w:t>
+      </w:r>
+      <w:r>
+        <w:rPr>
+          <w:rStyle w:val="OperatorTok"/>
+        </w:rPr>
+        <w:t xml:space="preserve">(</w:t>
+      </w:r>
+      <w:r>
+        <w:rPr>
+          <w:rStyle w:val="StringTok"/>
+        </w:rPr>
+        <w:t xml:space="preserve">"Negative and even"</w:t>
+      </w:r>
+      <w:r>
+        <w:rPr>
+          <w:rStyle w:val="OperatorTok"/>
+        </w:rPr>
+        <w:t xml:space="preserve">);</w:t>
+      </w:r>
+      <w:r>
+        <w:br/>
+      </w:r>
+      <w:r>
+        <w:rPr>
+          <w:rStyle w:val="OperatorTok"/>
+        </w:rPr>
+        <w:t xml:space="preserve">}</w:t>
+      </w:r>
+      <w:r>
+        <w:br/>
+      </w:r>
+      <w:r>
+        <w:rPr>
+          <w:rStyle w:val="KeywordTok"/>
+        </w:rPr>
+        <w:t xml:space="preserve">else</w:t>
+      </w:r>
+      <w:r>
+        <w:rPr>
+          <w:rStyle w:val="NormalTok"/>
+        </w:rPr>
+        <w:t xml:space="preserve"> </w:t>
+      </w:r>
+      <w:r>
+        <w:rPr>
+          <w:rStyle w:val="KeywordTok"/>
+        </w:rPr>
+        <w:t xml:space="preserve">if</w:t>
+      </w:r>
+      <w:r>
+        <w:rPr>
+          <w:rStyle w:val="NormalTok"/>
+        </w:rPr>
+        <w:t xml:space="preserve"> </w:t>
+      </w:r>
+      <w:r>
+        <w:rPr>
+          <w:rStyle w:val="OperatorTok"/>
+        </w:rPr>
+        <w:t xml:space="preserve">(</w:t>
+      </w:r>
+      <w:r>
+        <w:rPr>
+          <w:rStyle w:val="NormalTok"/>
+        </w:rPr>
+        <w:t xml:space="preserve">a </w:t>
+      </w:r>
+      <w:r>
+        <w:rPr>
+          <w:rStyle w:val="OperatorTok"/>
+        </w:rPr>
+        <w:t xml:space="preserve">&lt;</w:t>
+      </w:r>
+      <w:r>
+        <w:rPr>
+          <w:rStyle w:val="NormalTok"/>
+        </w:rPr>
+        <w:t xml:space="preserve"> </w:t>
+      </w:r>
+      <w:r>
+        <w:rPr>
+          <w:rStyle w:val="DecValTok"/>
+        </w:rPr>
+        <w:t xml:space="preserve">0</w:t>
+      </w:r>
+      <w:r>
+        <w:rPr>
+          <w:rStyle w:val="NormalTok"/>
+        </w:rPr>
+        <w:t xml:space="preserve"> </w:t>
+      </w:r>
+      <w:r>
+        <w:rPr>
+          <w:rStyle w:val="OperatorTok"/>
+        </w:rPr>
+        <w:t xml:space="preserve">&amp;&amp;</w:t>
+      </w:r>
+      <w:r>
+        <w:rPr>
+          <w:rStyle w:val="NormalTok"/>
+        </w:rPr>
+        <w:t xml:space="preserve"> a </w:t>
+      </w:r>
+      <w:r>
+        <w:rPr>
+          <w:rStyle w:val="OperatorTok"/>
+        </w:rPr>
+        <w:t xml:space="preserve">%</w:t>
+      </w:r>
+      <w:r>
+        <w:rPr>
+          <w:rStyle w:val="NormalTok"/>
+        </w:rPr>
+        <w:t xml:space="preserve"> </w:t>
+      </w:r>
+      <w:r>
+        <w:rPr>
+          <w:rStyle w:val="DecValTok"/>
+        </w:rPr>
+        <w:t xml:space="preserve">2</w:t>
+      </w:r>
+      <w:r>
+        <w:rPr>
+          <w:rStyle w:val="NormalTok"/>
+        </w:rPr>
+        <w:t xml:space="preserve"> </w:t>
+      </w:r>
+      <w:r>
+        <w:rPr>
+          <w:rStyle w:val="OperatorTok"/>
+        </w:rPr>
+        <w:t xml:space="preserve">!=</w:t>
+      </w:r>
+      <w:r>
+        <w:rPr>
+          <w:rStyle w:val="NormalTok"/>
+        </w:rPr>
+        <w:t xml:space="preserve"> </w:t>
+      </w:r>
+      <w:r>
+        <w:rPr>
+          <w:rStyle w:val="DecValTok"/>
+        </w:rPr>
+        <w:t xml:space="preserve">0</w:t>
+      </w:r>
+      <w:r>
+        <w:rPr>
+          <w:rStyle w:val="OperatorTok"/>
+        </w:rPr>
+        <w:t xml:space="preserve">){</w:t>
+      </w:r>
+      <w:r>
+        <w:br/>
+      </w:r>
+      <w:r>
+        <w:rPr>
+          <w:rStyle w:val="NormalTok"/>
+        </w:rPr>
+        <w:t xml:space="preserve">    Console</w:t>
+      </w:r>
+      <w:r>
+        <w:rPr>
+          <w:rStyle w:val="OperatorTok"/>
+        </w:rPr>
+        <w:t xml:space="preserve">.</w:t>
+      </w:r>
+      <w:r>
+        <w:rPr>
+          <w:rStyle w:val="FunctionTok"/>
+        </w:rPr>
+        <w:t xml:space="preserve">WriteLine</w:t>
+      </w:r>
+      <w:r>
+        <w:rPr>
+          <w:rStyle w:val="OperatorTok"/>
+        </w:rPr>
+        <w:t xml:space="preserve">(</w:t>
+      </w:r>
+      <w:r>
+        <w:rPr>
+          <w:rStyle w:val="StringTok"/>
+        </w:rPr>
+        <w:t xml:space="preserve">"Negative and odd"</w:t>
+      </w:r>
+      <w:r>
+        <w:rPr>
+          <w:rStyle w:val="OperatorTok"/>
+        </w:rPr>
+        <w:t xml:space="preserve">);</w:t>
+      </w:r>
+      <w:r>
+        <w:br/>
+      </w:r>
+      <w:r>
+        <w:rPr>
+          <w:rStyle w:val="OperatorTok"/>
+        </w:rPr>
+        <w:t xml:space="preserve">}</w:t>
+      </w:r>
+    </w:p>
+    <w:p>
+      <w:pPr>
+        <w:pStyle w:val="FirstParagraph"/>
+      </w:pPr>
+      <w:r>
+        <w:t xml:space="preserve">That is a lot of repetition!</w:t>
+      </w:r>
+      <w:r>
+        <w:t xml:space="preserve"> </w:t>
+      </w:r>
+      <w:r>
+        <w:t xml:space="preserve">And, as you know, it is not good practice to copy-and-paste the very same code, as it requires twice the editing every time you make an update!</w:t>
+      </w:r>
+    </w:p>
+    <w:p>
+      <w:pPr>
+        <w:pStyle w:val="BodyText"/>
+      </w:pPr>
+      <w:r>
+        <w:t xml:space="preserve">We could actually</w:t>
+      </w:r>
+      <w:r>
+        <w:t xml:space="preserve"> </w:t>
+      </w:r>
+      <w:r>
+        <w:t xml:space="preserve">“</w:t>
+      </w:r>
+      <w:r>
+        <w:t xml:space="preserve">progressively</w:t>
+      </w:r>
+      <w:r>
+        <w:t xml:space="preserve">”</w:t>
+      </w:r>
+      <w:r>
+        <w:t xml:space="preserve"> </w:t>
+      </w:r>
+      <w:r>
+        <w:t xml:space="preserve">construct the message we will be displaying:</w:t>
+      </w:r>
+    </w:p>
+    <w:p>
+      <w:pPr>
+        <w:pStyle w:val="SourceCode"/>
+      </w:pPr>
+      <w:r>
+        <w:rPr>
+          <w:rStyle w:val="DataTypeTok"/>
+        </w:rPr>
+        <w:t xml:space="preserve">string</w:t>
+      </w:r>
+      <w:r>
+        <w:rPr>
+          <w:rStyle w:val="NormalTok"/>
+        </w:rPr>
+        <w:t xml:space="preserve"> msg</w:t>
+      </w:r>
+      <w:r>
+        <w:rPr>
+          <w:rStyle w:val="OperatorTok"/>
+        </w:rPr>
+        <w:t xml:space="preserve">;</w:t>
+      </w:r>
+      <w:r>
+        <w:br/>
+      </w:r>
+      <w:r>
+        <w:br/>
+      </w:r>
+      <w:r>
+        <w:rPr>
+          <w:rStyle w:val="KeywordTok"/>
+        </w:rPr>
+        <w:t xml:space="preserve">if</w:t>
+      </w:r>
+      <w:r>
+        <w:rPr>
+          <w:rStyle w:val="NormalTok"/>
+        </w:rPr>
+        <w:t xml:space="preserve"> </w:t>
+      </w:r>
+      <w:r>
+        <w:rPr>
+          <w:rStyle w:val="OperatorTok"/>
+        </w:rPr>
+        <w:t xml:space="preserve">(</w:t>
+      </w:r>
+      <w:r>
+        <w:rPr>
+          <w:rStyle w:val="NormalTok"/>
+        </w:rPr>
+        <w:t xml:space="preserve">a </w:t>
+      </w:r>
+      <w:r>
+        <w:rPr>
+          <w:rStyle w:val="OperatorTok"/>
+        </w:rPr>
+        <w:t xml:space="preserve">&gt;=</w:t>
+      </w:r>
+      <w:r>
+        <w:rPr>
+          <w:rStyle w:val="NormalTok"/>
+        </w:rPr>
+        <w:t xml:space="preserve"> </w:t>
+      </w:r>
+      <w:r>
+        <w:rPr>
+          <w:rStyle w:val="DecValTok"/>
+        </w:rPr>
+        <w:t xml:space="preserve">0</w:t>
+      </w:r>
+      <w:r>
+        <w:rPr>
+          <w:rStyle w:val="OperatorTok"/>
+        </w:rPr>
+        <w:t xml:space="preserve">)</w:t>
+      </w:r>
+      <w:r>
+        <w:br/>
+      </w:r>
+      <w:r>
+        <w:rPr>
+          <w:rStyle w:val="OperatorTok"/>
+        </w:rPr>
+        <w:t xml:space="preserve">{</w:t>
+      </w:r>
+      <w:r>
+        <w:br/>
+      </w:r>
+      <w:r>
+        <w:rPr>
+          <w:rStyle w:val="NormalTok"/>
+        </w:rPr>
+        <w:t xml:space="preserve">    msg </w:t>
+      </w:r>
+      <w:r>
+        <w:rPr>
+          <w:rStyle w:val="OperatorTok"/>
+        </w:rPr>
+        <w:t xml:space="preserve">=</w:t>
+      </w:r>
+      <w:r>
+        <w:rPr>
+          <w:rStyle w:val="NormalTok"/>
+        </w:rPr>
+        <w:t xml:space="preserve"> </w:t>
+      </w:r>
+      <w:r>
+        <w:rPr>
+          <w:rStyle w:val="StringTok"/>
+        </w:rPr>
+        <w:t xml:space="preserve">"Positive"</w:t>
+      </w:r>
+      <w:r>
+        <w:rPr>
+          <w:rStyle w:val="OperatorTok"/>
+        </w:rPr>
+        <w:t xml:space="preserve">;</w:t>
+      </w:r>
+      <w:r>
+        <w:br/>
+      </w:r>
+      <w:r>
+        <w:rPr>
+          <w:rStyle w:val="OperatorTok"/>
+        </w:rPr>
+        <w:t xml:space="preserve">}</w:t>
+      </w:r>
+      <w:r>
+        <w:br/>
+      </w:r>
+      <w:r>
+        <w:rPr>
+          <w:rStyle w:val="KeywordTok"/>
+        </w:rPr>
+        <w:t xml:space="preserve">else</w:t>
+      </w:r>
+      <w:r>
+        <w:br/>
+      </w:r>
+      <w:r>
+        <w:rPr>
+          <w:rStyle w:val="OperatorTok"/>
+        </w:rPr>
+        <w:t xml:space="preserve">{</w:t>
+      </w:r>
+      <w:r>
+        <w:br/>
+      </w:r>
+      <w:r>
+        <w:rPr>
+          <w:rStyle w:val="NormalTok"/>
+        </w:rPr>
+        <w:t xml:space="preserve">    msg </w:t>
+      </w:r>
+      <w:r>
+        <w:rPr>
+          <w:rStyle w:val="OperatorTok"/>
+        </w:rPr>
+        <w:t xml:space="preserve">=</w:t>
+      </w:r>
+      <w:r>
+        <w:rPr>
+          <w:rStyle w:val="NormalTok"/>
+        </w:rPr>
+        <w:t xml:space="preserve"> </w:t>
+      </w:r>
+      <w:r>
+        <w:rPr>
+          <w:rStyle w:val="StringTok"/>
+        </w:rPr>
+        <w:t xml:space="preserve">"Negative"</w:t>
+      </w:r>
+      <w:r>
+        <w:rPr>
+          <w:rStyle w:val="OperatorTok"/>
+        </w:rPr>
+        <w:t xml:space="preserve">;</w:t>
+      </w:r>
+      <w:r>
+        <w:br/>
+      </w:r>
+      <w:r>
+        <w:rPr>
+          <w:rStyle w:val="OperatorTok"/>
+        </w:rPr>
+        <w:t xml:space="preserve">}</w:t>
+      </w:r>
+      <w:r>
+        <w:br/>
+      </w:r>
+      <w:r>
+        <w:rPr>
+          <w:rStyle w:val="KeywordTok"/>
+        </w:rPr>
+        <w:t xml:space="preserve">if</w:t>
+      </w:r>
+      <w:r>
+        <w:rPr>
+          <w:rStyle w:val="NormalTok"/>
+        </w:rPr>
+        <w:t xml:space="preserve"> </w:t>
+      </w:r>
+      <w:r>
+        <w:rPr>
+          <w:rStyle w:val="OperatorTok"/>
+        </w:rPr>
+        <w:t xml:space="preserve">(</w:t>
+      </w:r>
+      <w:r>
+        <w:rPr>
+          <w:rStyle w:val="NormalTok"/>
+        </w:rPr>
+        <w:t xml:space="preserve">a </w:t>
+      </w:r>
+      <w:r>
+        <w:rPr>
+          <w:rStyle w:val="OperatorTok"/>
+        </w:rPr>
+        <w:t xml:space="preserve">%</w:t>
+      </w:r>
+      <w:r>
+        <w:rPr>
+          <w:rStyle w:val="NormalTok"/>
+        </w:rPr>
+        <w:t xml:space="preserve"> </w:t>
+      </w:r>
+      <w:r>
+        <w:rPr>
+          <w:rStyle w:val="DecValTok"/>
+        </w:rPr>
+        <w:t xml:space="preserve">2</w:t>
+      </w:r>
+      <w:r>
+        <w:rPr>
+          <w:rStyle w:val="NormalTok"/>
+        </w:rPr>
+        <w:t xml:space="preserve"> </w:t>
+      </w:r>
+      <w:r>
+        <w:rPr>
+          <w:rStyle w:val="OperatorTok"/>
+        </w:rPr>
+        <w:t xml:space="preserve">==</w:t>
+      </w:r>
+      <w:r>
+        <w:rPr>
+          <w:rStyle w:val="NormalTok"/>
+        </w:rPr>
+        <w:t xml:space="preserve"> </w:t>
+      </w:r>
+      <w:r>
+        <w:rPr>
+          <w:rStyle w:val="DecValTok"/>
+        </w:rPr>
+        <w:t xml:space="preserve">0</w:t>
+      </w:r>
+      <w:r>
+        <w:rPr>
+          <w:rStyle w:val="OperatorTok"/>
+        </w:rPr>
+        <w:t xml:space="preserve">)</w:t>
+      </w:r>
+      <w:r>
+        <w:rPr>
+          <w:rStyle w:val="NormalTok"/>
+        </w:rPr>
+        <w:t xml:space="preserve"> </w:t>
+      </w:r>
+      <w:r>
+        <w:br/>
+      </w:r>
+      <w:r>
+        <w:rPr>
+          <w:rStyle w:val="OperatorTok"/>
+        </w:rPr>
+        <w:t xml:space="preserve">{</w:t>
+      </w:r>
+      <w:r>
+        <w:br/>
+      </w:r>
+      <w:r>
+        <w:rPr>
+          <w:rStyle w:val="NormalTok"/>
+        </w:rPr>
+        <w:t xml:space="preserve">    msg </w:t>
+      </w:r>
+      <w:r>
+        <w:rPr>
+          <w:rStyle w:val="OperatorTok"/>
+        </w:rPr>
+        <w:t xml:space="preserve">+=</w:t>
+      </w:r>
+      <w:r>
+        <w:rPr>
+          <w:rStyle w:val="NormalTok"/>
+        </w:rPr>
+        <w:t xml:space="preserve"> </w:t>
+      </w:r>
+      <w:r>
+        <w:rPr>
+          <w:rStyle w:val="StringTok"/>
+        </w:rPr>
+        <w:t xml:space="preserve">" and even"</w:t>
+      </w:r>
+      <w:r>
+        <w:rPr>
+          <w:rStyle w:val="OperatorTok"/>
+        </w:rPr>
+        <w:t xml:space="preserve">;</w:t>
+      </w:r>
+      <w:r>
+        <w:br/>
+      </w:r>
+      <w:r>
+        <w:rPr>
+          <w:rStyle w:val="OperatorTok"/>
+        </w:rPr>
+        <w:t xml:space="preserve">}</w:t>
+      </w:r>
+      <w:r>
+        <w:rPr>
+          <w:rStyle w:val="NormalTok"/>
+        </w:rPr>
         <w:t xml:space="preserve">    </w:t>
       </w:r>
       <w:r>
+        <w:br/>
+      </w:r>
+      <w:r>
         <w:rPr>
           <w:rStyle w:val="KeywordTok"/>
         </w:rPr>
-        <w:t xml:space="preserve">if</w:t>
-      </w:r>
-      <w:r>
-        <w:rPr>
-          <w:rStyle w:val="NormalTok"/>
-        </w:rPr>
-        <w:t xml:space="preserve"> </w:t>
+        <w:t xml:space="preserve">else</w:t>
+      </w:r>
+      <w:r>
+        <w:rPr>
+          <w:rStyle w:val="NormalTok"/>
+        </w:rPr>
+        <w:t xml:space="preserve"> </w:t>
+      </w:r>
+      <w:r>
+        <w:rPr>
+          <w:rStyle w:val="CommentTok"/>
+        </w:rPr>
+        <w:t xml:space="preserve">// if (a % 2 != 0)</w:t>
+      </w:r>
+      <w:r>
+        <w:br/>
+      </w:r>
+      <w:r>
+        <w:rPr>
+          <w:rStyle w:val="OperatorTok"/>
+        </w:rPr>
+        <w:t xml:space="preserve">{</w:t>
+      </w:r>
+      <w:r>
+        <w:br/>
+      </w:r>
+      <w:r>
+        <w:rPr>
+          <w:rStyle w:val="NormalTok"/>
+        </w:rPr>
+        <w:t xml:space="preserve">    msg </w:t>
+      </w:r>
+      <w:r>
+        <w:rPr>
+          <w:rStyle w:val="OperatorTok"/>
+        </w:rPr>
+        <w:t xml:space="preserve">+=</w:t>
+      </w:r>
+      <w:r>
+        <w:rPr>
+          <w:rStyle w:val="NormalTok"/>
+        </w:rPr>
+        <w:t xml:space="preserve"> </w:t>
+      </w:r>
+      <w:r>
+        <w:rPr>
+          <w:rStyle w:val="StringTok"/>
+        </w:rPr>
+        <w:t xml:space="preserve">" and odd"</w:t>
+      </w:r>
+      <w:r>
+        <w:rPr>
+          <w:rStyle w:val="OperatorTok"/>
+        </w:rPr>
+        <w:t xml:space="preserve">;</w:t>
+      </w:r>
+      <w:r>
+        <w:br/>
+      </w:r>
+      <w:r>
+        <w:rPr>
+          <w:rStyle w:val="OperatorTok"/>
+        </w:rPr>
+        <w:t xml:space="preserve">}</w:t>
+      </w:r>
+      <w:r>
+        <w:br/>
+      </w:r>
+      <w:r>
+        <w:br/>
+      </w:r>
+      <w:r>
+        <w:rPr>
+          <w:rStyle w:val="NormalTok"/>
+        </w:rPr>
+        <w:t xml:space="preserve">Console</w:t>
+      </w:r>
+      <w:r>
+        <w:rPr>
+          <w:rStyle w:val="OperatorTok"/>
+        </w:rPr>
+        <w:t xml:space="preserve">.</w:t>
+      </w:r>
+      <w:r>
+        <w:rPr>
+          <w:rStyle w:val="FunctionTok"/>
+        </w:rPr>
+        <w:t xml:space="preserve">WriteLine</w:t>
       </w:r>
       <w:r>
         <w:rPr>
@@ -2152,773 +3298,13 @@
         <w:rPr>
           <w:rStyle w:val="NormalTok"/>
         </w:rPr>
-        <w:t xml:space="preserve">a </w:t>
-      </w:r>
-      <w:r>
-        <w:rPr>
-          <w:rStyle w:val="OperatorTok"/>
-        </w:rPr>
-        <w:t xml:space="preserve">%</w:t>
-      </w:r>
-      <w:r>
-        <w:rPr>
-          <w:rStyle w:val="NormalTok"/>
-        </w:rPr>
-        <w:t xml:space="preserve"> </w:t>
-      </w:r>
-      <w:r>
-        <w:rPr>
-          <w:rStyle w:val="DecValTok"/>
-        </w:rPr>
-        <w:t xml:space="preserve">2</w:t>
-      </w:r>
-      <w:r>
-        <w:rPr>
-          <w:rStyle w:val="NormalTok"/>
-        </w:rPr>
-        <w:t xml:space="preserve"> </w:t>
-      </w:r>
-      <w:r>
-        <w:rPr>
-          <w:rStyle w:val="OperatorTok"/>
-        </w:rPr>
-        <w:t xml:space="preserve">==</w:t>
-      </w:r>
-      <w:r>
-        <w:rPr>
-          <w:rStyle w:val="NormalTok"/>
-        </w:rPr>
-        <w:t xml:space="preserve"> </w:t>
-      </w:r>
-      <w:r>
-        <w:rPr>
-          <w:rStyle w:val="DecValTok"/>
-        </w:rPr>
-        <w:t xml:space="preserve">0</w:t>
-      </w:r>
-      <w:r>
-        <w:rPr>
-          <w:rStyle w:val="OperatorTok"/>
-        </w:rPr>
-        <w:t xml:space="preserve">)</w:t>
-      </w:r>
-      <w:r>
-        <w:br/>
-      </w:r>
-      <w:r>
-        <w:rPr>
-          <w:rStyle w:val="NormalTok"/>
-        </w:rPr>
-        <w:t xml:space="preserve">        Console</w:t>
-      </w:r>
-      <w:r>
-        <w:rPr>
-          <w:rStyle w:val="OperatorTok"/>
-        </w:rPr>
-        <w:t xml:space="preserve">.</w:t>
-      </w:r>
-      <w:r>
-        <w:rPr>
-          <w:rStyle w:val="FunctionTok"/>
-        </w:rPr>
-        <w:t xml:space="preserve">WriteLine</w:t>
-      </w:r>
-      <w:r>
-        <w:rPr>
-          <w:rStyle w:val="OperatorTok"/>
-        </w:rPr>
-        <w:t xml:space="preserve">(</w:t>
-      </w:r>
-      <w:r>
-        <w:rPr>
-          <w:rStyle w:val="StringTok"/>
-        </w:rPr>
-        <w:t xml:space="preserve">"Positive and even"</w:t>
+        <w:t xml:space="preserve">msg</w:t>
       </w:r>
       <w:r>
         <w:rPr>
           <w:rStyle w:val="OperatorTok"/>
         </w:rPr>
         <w:t xml:space="preserve">);</w:t>
-      </w:r>
-      <w:r>
-        <w:br/>
-      </w:r>
-      <w:r>
-        <w:rPr>
-          <w:rStyle w:val="NormalTok"/>
-        </w:rPr>
-        <w:t xml:space="preserve">    </w:t>
-      </w:r>
-      <w:r>
-        <w:rPr>
-          <w:rStyle w:val="KeywordTok"/>
-        </w:rPr>
-        <w:t xml:space="preserve">else</w:t>
-      </w:r>
-      <w:r>
-        <w:rPr>
-          <w:rStyle w:val="NormalTok"/>
-        </w:rPr>
-        <w:t xml:space="preserve"> </w:t>
-      </w:r>
-      <w:r>
-        <w:rPr>
-          <w:rStyle w:val="CommentTok"/>
-        </w:rPr>
-        <w:t xml:space="preserve">// if (a % 2 != 0)</w:t>
-      </w:r>
-      <w:r>
-        <w:br/>
-      </w:r>
-      <w:r>
-        <w:rPr>
-          <w:rStyle w:val="NormalTok"/>
-        </w:rPr>
-        <w:t xml:space="preserve">        Console</w:t>
-      </w:r>
-      <w:r>
-        <w:rPr>
-          <w:rStyle w:val="OperatorTok"/>
-        </w:rPr>
-        <w:t xml:space="preserve">.</w:t>
-      </w:r>
-      <w:r>
-        <w:rPr>
-          <w:rStyle w:val="FunctionTok"/>
-        </w:rPr>
-        <w:t xml:space="preserve">WriteLine</w:t>
-      </w:r>
-      <w:r>
-        <w:rPr>
-          <w:rStyle w:val="OperatorTok"/>
-        </w:rPr>
-        <w:t xml:space="preserve">(</w:t>
-      </w:r>
-      <w:r>
-        <w:rPr>
-          <w:rStyle w:val="StringTok"/>
-        </w:rPr>
-        <w:t xml:space="preserve">"Positive and odd"</w:t>
-      </w:r>
-      <w:r>
-        <w:rPr>
-          <w:rStyle w:val="OperatorTok"/>
-        </w:rPr>
-        <w:t xml:space="preserve">);</w:t>
-      </w:r>
-      <w:r>
-        <w:br/>
-      </w:r>
-      <w:r>
-        <w:rPr>
-          <w:rStyle w:val="OperatorTok"/>
-        </w:rPr>
-        <w:t xml:space="preserve">}</w:t>
-      </w:r>
-      <w:r>
-        <w:br/>
-      </w:r>
-      <w:r>
-        <w:rPr>
-          <w:rStyle w:val="KeywordTok"/>
-        </w:rPr>
-        <w:t xml:space="preserve">else</w:t>
-      </w:r>
-      <w:r>
-        <w:br/>
-      </w:r>
-      <w:r>
-        <w:rPr>
-          <w:rStyle w:val="OperatorTok"/>
-        </w:rPr>
-        <w:t xml:space="preserve">{</w:t>
-      </w:r>
-      <w:r>
-        <w:br/>
-      </w:r>
-      <w:r>
-        <w:rPr>
-          <w:rStyle w:val="NormalTok"/>
-        </w:rPr>
-        <w:t xml:space="preserve">    </w:t>
-      </w:r>
-      <w:r>
-        <w:rPr>
-          <w:rStyle w:val="KeywordTok"/>
-        </w:rPr>
-        <w:t xml:space="preserve">if</w:t>
-      </w:r>
-      <w:r>
-        <w:rPr>
-          <w:rStyle w:val="NormalTok"/>
-        </w:rPr>
-        <w:t xml:space="preserve"> </w:t>
-      </w:r>
-      <w:r>
-        <w:rPr>
-          <w:rStyle w:val="OperatorTok"/>
-        </w:rPr>
-        <w:t xml:space="preserve">(</w:t>
-      </w:r>
-      <w:r>
-        <w:rPr>
-          <w:rStyle w:val="NormalTok"/>
-        </w:rPr>
-        <w:t xml:space="preserve">a </w:t>
-      </w:r>
-      <w:r>
-        <w:rPr>
-          <w:rStyle w:val="OperatorTok"/>
-        </w:rPr>
-        <w:t xml:space="preserve">%</w:t>
-      </w:r>
-      <w:r>
-        <w:rPr>
-          <w:rStyle w:val="NormalTok"/>
-        </w:rPr>
-        <w:t xml:space="preserve"> </w:t>
-      </w:r>
-      <w:r>
-        <w:rPr>
-          <w:rStyle w:val="DecValTok"/>
-        </w:rPr>
-        <w:t xml:space="preserve">2</w:t>
-      </w:r>
-      <w:r>
-        <w:rPr>
-          <w:rStyle w:val="NormalTok"/>
-        </w:rPr>
-        <w:t xml:space="preserve"> </w:t>
-      </w:r>
-      <w:r>
-        <w:rPr>
-          <w:rStyle w:val="OperatorTok"/>
-        </w:rPr>
-        <w:t xml:space="preserve">==</w:t>
-      </w:r>
-      <w:r>
-        <w:rPr>
-          <w:rStyle w:val="NormalTok"/>
-        </w:rPr>
-        <w:t xml:space="preserve"> </w:t>
-      </w:r>
-      <w:r>
-        <w:rPr>
-          <w:rStyle w:val="DecValTok"/>
-        </w:rPr>
-        <w:t xml:space="preserve">0</w:t>
-      </w:r>
-      <w:r>
-        <w:rPr>
-          <w:rStyle w:val="OperatorTok"/>
-        </w:rPr>
-        <w:t xml:space="preserve">)</w:t>
-      </w:r>
-      <w:r>
-        <w:br/>
-      </w:r>
-      <w:r>
-        <w:rPr>
-          <w:rStyle w:val="NormalTok"/>
-        </w:rPr>
-        <w:t xml:space="preserve">        Console</w:t>
-      </w:r>
-      <w:r>
-        <w:rPr>
-          <w:rStyle w:val="OperatorTok"/>
-        </w:rPr>
-        <w:t xml:space="preserve">.</w:t>
-      </w:r>
-      <w:r>
-        <w:rPr>
-          <w:rStyle w:val="FunctionTok"/>
-        </w:rPr>
-        <w:t xml:space="preserve">WriteLine</w:t>
-      </w:r>
-      <w:r>
-        <w:rPr>
-          <w:rStyle w:val="OperatorTok"/>
-        </w:rPr>
-        <w:t xml:space="preserve">(</w:t>
-      </w:r>
-      <w:r>
-        <w:rPr>
-          <w:rStyle w:val="StringTok"/>
-        </w:rPr>
-        <w:t xml:space="preserve">"Negative and even"</w:t>
-      </w:r>
-      <w:r>
-        <w:rPr>
-          <w:rStyle w:val="OperatorTok"/>
-        </w:rPr>
-        <w:t xml:space="preserve">);</w:t>
-      </w:r>
-      <w:r>
-        <w:br/>
-      </w:r>
-      <w:r>
-        <w:rPr>
-          <w:rStyle w:val="NormalTok"/>
-        </w:rPr>
-        <w:t xml:space="preserve">    </w:t>
-      </w:r>
-      <w:r>
-        <w:rPr>
-          <w:rStyle w:val="KeywordTok"/>
-        </w:rPr>
-        <w:t xml:space="preserve">else</w:t>
-      </w:r>
-      <w:r>
-        <w:br/>
-      </w:r>
-      <w:r>
-        <w:rPr>
-          <w:rStyle w:val="NormalTok"/>
-        </w:rPr>
-        <w:t xml:space="preserve">        Console</w:t>
-      </w:r>
-      <w:r>
-        <w:rPr>
-          <w:rStyle w:val="OperatorTok"/>
-        </w:rPr>
-        <w:t xml:space="preserve">.</w:t>
-      </w:r>
-      <w:r>
-        <w:rPr>
-          <w:rStyle w:val="FunctionTok"/>
-        </w:rPr>
-        <w:t xml:space="preserve">WriteLine</w:t>
-      </w:r>
-      <w:r>
-        <w:rPr>
-          <w:rStyle w:val="OperatorTok"/>
-        </w:rPr>
-        <w:t xml:space="preserve">(</w:t>
-      </w:r>
-      <w:r>
-        <w:rPr>
-          <w:rStyle w:val="StringTok"/>
-        </w:rPr>
-        <w:t xml:space="preserve">"Negative and odd"</w:t>
-      </w:r>
-      <w:r>
-        <w:rPr>
-          <w:rStyle w:val="OperatorTok"/>
-        </w:rPr>
-        <w:t xml:space="preserve">);</w:t>
-      </w:r>
-      <w:r>
-        <w:br/>
-      </w:r>
-      <w:r>
-        <w:rPr>
-          <w:rStyle w:val="OperatorTok"/>
-        </w:rPr>
-        <w:t xml:space="preserve">}</w:t>
-      </w:r>
-    </w:p>
-    <w:p>
-      <w:pPr>
-        <w:pStyle w:val="FirstParagraph"/>
-      </w:pPr>
-      <w:r>
-        <w:t xml:space="preserve">That is a lot of repetition!</w:t>
-      </w:r>
-      <w:r>
-        <w:t xml:space="preserve"> </w:t>
-      </w:r>
-      <w:r>
-        <w:t xml:space="preserve">And, as you know, programmers</w:t>
-      </w:r>
-      <w:r>
-        <w:t xml:space="preserve"> </w:t>
-      </w:r>
-      <w:r>
-        <w:rPr>
-          <w:iCs/>
-          <w:i/>
-        </w:rPr>
-        <w:t xml:space="preserve">hate</w:t>
-      </w:r>
-      <w:r>
-        <w:t xml:space="preserve"> </w:t>
-      </w:r>
-      <w:r>
-        <w:t xml:space="preserve">having to copy-and-paste the very same code, as it requires twice the editing every time you make an update!</w:t>
-      </w:r>
-    </w:p>
-    <w:p>
-      <w:pPr>
-        <w:pStyle w:val="BodyText"/>
-      </w:pPr>
-      <w:r>
-        <w:t xml:space="preserve">We could actually</w:t>
-      </w:r>
-      <w:r>
-        <w:t xml:space="preserve"> </w:t>
-      </w:r>
-      <w:r>
-        <w:t xml:space="preserve">“</w:t>
-      </w:r>
-      <w:r>
-        <w:t xml:space="preserve">progressively</w:t>
-      </w:r>
-      <w:r>
-        <w:t xml:space="preserve">”</w:t>
-      </w:r>
-      <w:r>
-        <w:t xml:space="preserve"> </w:t>
-      </w:r>
-      <w:r>
-        <w:t xml:space="preserve">construct the message we will be displaying:</w:t>
-      </w:r>
-    </w:p>
-    <w:p>
-      <w:pPr>
-        <w:pStyle w:val="SourceCode"/>
-      </w:pPr>
-      <w:r>
-        <w:rPr>
-          <w:rStyle w:val="DataTypeTok"/>
-        </w:rPr>
-        <w:t xml:space="preserve">string</w:t>
-      </w:r>
-      <w:r>
-        <w:rPr>
-          <w:rStyle w:val="NormalTok"/>
-        </w:rPr>
-        <w:t xml:space="preserve"> msg</w:t>
-      </w:r>
-      <w:r>
-        <w:rPr>
-          <w:rStyle w:val="OperatorTok"/>
-        </w:rPr>
-        <w:t xml:space="preserve">;</w:t>
-      </w:r>
-      <w:r>
-        <w:br/>
-      </w:r>
-      <w:r>
-        <w:rPr>
-          <w:rStyle w:val="KeywordTok"/>
-        </w:rPr>
-        <w:t xml:space="preserve">if</w:t>
-      </w:r>
-      <w:r>
-        <w:rPr>
-          <w:rStyle w:val="NormalTok"/>
-        </w:rPr>
-        <w:t xml:space="preserve"> </w:t>
-      </w:r>
-      <w:r>
-        <w:rPr>
-          <w:rStyle w:val="OperatorTok"/>
-        </w:rPr>
-        <w:t xml:space="preserve">(</w:t>
-      </w:r>
-      <w:r>
-        <w:rPr>
-          <w:rStyle w:val="NormalTok"/>
-        </w:rPr>
-        <w:t xml:space="preserve">a </w:t>
-      </w:r>
-      <w:r>
-        <w:rPr>
-          <w:rStyle w:val="OperatorTok"/>
-        </w:rPr>
-        <w:t xml:space="preserve">&gt;=</w:t>
-      </w:r>
-      <w:r>
-        <w:rPr>
-          <w:rStyle w:val="NormalTok"/>
-        </w:rPr>
-        <w:t xml:space="preserve"> </w:t>
-      </w:r>
-      <w:r>
-        <w:rPr>
-          <w:rStyle w:val="DecValTok"/>
-        </w:rPr>
-        <w:t xml:space="preserve">0</w:t>
-      </w:r>
-      <w:r>
-        <w:rPr>
-          <w:rStyle w:val="OperatorTok"/>
-        </w:rPr>
-        <w:t xml:space="preserve">)</w:t>
-      </w:r>
-      <w:r>
-        <w:br/>
-      </w:r>
-      <w:r>
-        <w:rPr>
-          <w:rStyle w:val="OperatorTok"/>
-        </w:rPr>
-        <w:t xml:space="preserve">{</w:t>
-      </w:r>
-      <w:r>
-        <w:br/>
-      </w:r>
-      <w:r>
-        <w:rPr>
-          <w:rStyle w:val="NormalTok"/>
-        </w:rPr>
-        <w:t xml:space="preserve">    msg </w:t>
-      </w:r>
-      <w:r>
-        <w:rPr>
-          <w:rStyle w:val="OperatorTok"/>
-        </w:rPr>
-        <w:t xml:space="preserve">=</w:t>
-      </w:r>
-      <w:r>
-        <w:rPr>
-          <w:rStyle w:val="NormalTok"/>
-        </w:rPr>
-        <w:t xml:space="preserve"> </w:t>
-      </w:r>
-      <w:r>
-        <w:rPr>
-          <w:rStyle w:val="StringTok"/>
-        </w:rPr>
-        <w:t xml:space="preserve">"Positive"</w:t>
-      </w:r>
-      <w:r>
-        <w:rPr>
-          <w:rStyle w:val="OperatorTok"/>
-        </w:rPr>
-        <w:t xml:space="preserve">;</w:t>
-      </w:r>
-      <w:r>
-        <w:br/>
-      </w:r>
-      <w:r>
-        <w:rPr>
-          <w:rStyle w:val="OperatorTok"/>
-        </w:rPr>
-        <w:t xml:space="preserve">}</w:t>
-      </w:r>
-      <w:r>
-        <w:br/>
-      </w:r>
-      <w:r>
-        <w:rPr>
-          <w:rStyle w:val="KeywordTok"/>
-        </w:rPr>
-        <w:t xml:space="preserve">else</w:t>
-      </w:r>
-      <w:r>
-        <w:br/>
-      </w:r>
-      <w:r>
-        <w:rPr>
-          <w:rStyle w:val="OperatorTok"/>
-        </w:rPr>
-        <w:t xml:space="preserve">{</w:t>
-      </w:r>
-      <w:r>
-        <w:br/>
-      </w:r>
-      <w:r>
-        <w:rPr>
-          <w:rStyle w:val="NormalTok"/>
-        </w:rPr>
-        <w:t xml:space="preserve">    msg </w:t>
-      </w:r>
-      <w:r>
-        <w:rPr>
-          <w:rStyle w:val="OperatorTok"/>
-        </w:rPr>
-        <w:t xml:space="preserve">=</w:t>
-      </w:r>
-      <w:r>
-        <w:rPr>
-          <w:rStyle w:val="NormalTok"/>
-        </w:rPr>
-        <w:t xml:space="preserve"> </w:t>
-      </w:r>
-      <w:r>
-        <w:rPr>
-          <w:rStyle w:val="StringTok"/>
-        </w:rPr>
-        <w:t xml:space="preserve">"Negative"</w:t>
-      </w:r>
-      <w:r>
-        <w:rPr>
-          <w:rStyle w:val="OperatorTok"/>
-        </w:rPr>
-        <w:t xml:space="preserve">;</w:t>
-      </w:r>
-      <w:r>
-        <w:br/>
-      </w:r>
-      <w:r>
-        <w:rPr>
-          <w:rStyle w:val="OperatorTok"/>
-        </w:rPr>
-        <w:t xml:space="preserve">}</w:t>
-      </w:r>
-      <w:r>
-        <w:br/>
-      </w:r>
-      <w:r>
-        <w:rPr>
-          <w:rStyle w:val="KeywordTok"/>
-        </w:rPr>
-        <w:t xml:space="preserve">if</w:t>
-      </w:r>
-      <w:r>
-        <w:rPr>
-          <w:rStyle w:val="NormalTok"/>
-        </w:rPr>
-        <w:t xml:space="preserve"> </w:t>
-      </w:r>
-      <w:r>
-        <w:rPr>
-          <w:rStyle w:val="OperatorTok"/>
-        </w:rPr>
-        <w:t xml:space="preserve">(</w:t>
-      </w:r>
-      <w:r>
-        <w:rPr>
-          <w:rStyle w:val="NormalTok"/>
-        </w:rPr>
-        <w:t xml:space="preserve">a </w:t>
-      </w:r>
-      <w:r>
-        <w:rPr>
-          <w:rStyle w:val="OperatorTok"/>
-        </w:rPr>
-        <w:t xml:space="preserve">%</w:t>
-      </w:r>
-      <w:r>
-        <w:rPr>
-          <w:rStyle w:val="NormalTok"/>
-        </w:rPr>
-        <w:t xml:space="preserve"> </w:t>
-      </w:r>
-      <w:r>
-        <w:rPr>
-          <w:rStyle w:val="DecValTok"/>
-        </w:rPr>
-        <w:t xml:space="preserve">2</w:t>
-      </w:r>
-      <w:r>
-        <w:rPr>
-          <w:rStyle w:val="NormalTok"/>
-        </w:rPr>
-        <w:t xml:space="preserve"> </w:t>
-      </w:r>
-      <w:r>
-        <w:rPr>
-          <w:rStyle w:val="OperatorTok"/>
-        </w:rPr>
-        <w:t xml:space="preserve">==</w:t>
-      </w:r>
-      <w:r>
-        <w:rPr>
-          <w:rStyle w:val="NormalTok"/>
-        </w:rPr>
-        <w:t xml:space="preserve"> </w:t>
-      </w:r>
-      <w:r>
-        <w:rPr>
-          <w:rStyle w:val="DecValTok"/>
-        </w:rPr>
-        <w:t xml:space="preserve">0</w:t>
-      </w:r>
-      <w:r>
-        <w:rPr>
-          <w:rStyle w:val="OperatorTok"/>
-        </w:rPr>
-        <w:t xml:space="preserve">)</w:t>
-      </w:r>
-      <w:r>
-        <w:br/>
-      </w:r>
-      <w:r>
-        <w:rPr>
-          <w:rStyle w:val="NormalTok"/>
-        </w:rPr>
-        <w:t xml:space="preserve">    msg </w:t>
-      </w:r>
-      <w:r>
-        <w:rPr>
-          <w:rStyle w:val="OperatorTok"/>
-        </w:rPr>
-        <w:t xml:space="preserve">+=</w:t>
-      </w:r>
-      <w:r>
-        <w:rPr>
-          <w:rStyle w:val="NormalTok"/>
-        </w:rPr>
-        <w:t xml:space="preserve"> </w:t>
-      </w:r>
-      <w:r>
-        <w:rPr>
-          <w:rStyle w:val="StringTok"/>
-        </w:rPr>
-        <w:t xml:space="preserve">" and even"</w:t>
-      </w:r>
-      <w:r>
-        <w:rPr>
-          <w:rStyle w:val="OperatorTok"/>
-        </w:rPr>
-        <w:t xml:space="preserve">;</w:t>
-      </w:r>
-      <w:r>
-        <w:br/>
-      </w:r>
-      <w:r>
-        <w:rPr>
-          <w:rStyle w:val="KeywordTok"/>
-        </w:rPr>
-        <w:t xml:space="preserve">else</w:t>
-      </w:r>
-      <w:r>
-        <w:rPr>
-          <w:rStyle w:val="NormalTok"/>
-        </w:rPr>
-        <w:t xml:space="preserve"> </w:t>
-      </w:r>
-      <w:r>
-        <w:rPr>
-          <w:rStyle w:val="CommentTok"/>
-        </w:rPr>
-        <w:t xml:space="preserve">// if (a % 2 != 0)</w:t>
-      </w:r>
-      <w:r>
-        <w:br/>
-      </w:r>
-      <w:r>
-        <w:rPr>
-          <w:rStyle w:val="NormalTok"/>
-        </w:rPr>
-        <w:t xml:space="preserve">    msg </w:t>
-      </w:r>
-      <w:r>
-        <w:rPr>
-          <w:rStyle w:val="OperatorTok"/>
-        </w:rPr>
-        <w:t xml:space="preserve">+=</w:t>
-      </w:r>
-      <w:r>
-        <w:rPr>
-          <w:rStyle w:val="NormalTok"/>
-        </w:rPr>
-        <w:t xml:space="preserve"> </w:t>
-      </w:r>
-      <w:r>
-        <w:rPr>
-          <w:rStyle w:val="StringTok"/>
-        </w:rPr>
-        <w:t xml:space="preserve">" and odd"</w:t>
-      </w:r>
-      <w:r>
-        <w:rPr>
-          <w:rStyle w:val="OperatorTok"/>
-        </w:rPr>
-        <w:t xml:space="preserve">;</w:t>
       </w:r>
     </w:p>
     <w:p>
@@ -2961,13 +3347,13 @@
         <w:t xml:space="preserve">Pushing Further (Optional)</w:t>
       </w:r>
     </w:p>
-    <w:bookmarkStart w:id="27" w:name="conditional-operator"/>
+    <w:bookmarkStart w:id="26" w:name="computing-entry-price"/>
     <w:p>
       <w:pPr>
         <w:pStyle w:val="Heading2"/>
       </w:pPr>
       <w:r>
-        <w:t xml:space="preserve">Conditional Operator</w:t>
+        <w:t xml:space="preserve">Computing Entry Price</w:t>
       </w:r>
     </w:p>
     <w:p>
@@ -2975,40 +3361,7 @@
         <w:pStyle w:val="FirstParagraph"/>
       </w:pPr>
       <w:r>
-        <w:t xml:space="preserve">You were introduced to the conditional operator, which can be used to replace</w:t>
-      </w:r>
-      <w:r>
-        <w:t xml:space="preserve"> </w:t>
-      </w:r>
-      <w:r>
-        <w:rPr>
-          <w:rStyle w:val="KeywordTok"/>
-        </w:rPr>
-        <w:t xml:space="preserve">if</w:t>
-      </w:r>
-      <w:r>
-        <w:rPr>
-          <w:rStyle w:val="OperatorTok"/>
-        </w:rPr>
-        <w:t xml:space="preserve">-</w:t>
-      </w:r>
-      <w:r>
-        <w:rPr>
-          <w:rStyle w:val="KeywordTok"/>
-        </w:rPr>
-        <w:t xml:space="preserve">else</w:t>
-      </w:r>
-      <w:r>
-        <w:t xml:space="preserve"> </w:t>
-      </w:r>
-      <w:r>
-        <w:t xml:space="preserve">statements in particular cases (assignment, call, increment, decrement, and new object expressions).</w:t>
-      </w:r>
-      <w:r>
-        <w:t xml:space="preserve"> </w:t>
-      </w:r>
-      <w:r>
-        <w:t xml:space="preserve">Its structure is:</w:t>
+        <w:t xml:space="preserve">You are asked to write a simple program that computes the total price for a group of people to enter a park.</w:t>
       </w:r>
     </w:p>
     <w:p>
@@ -3016,70 +3369,7 @@
         <w:pStyle w:val="BodyText"/>
       </w:pPr>
       <w:r>
-        <w:rPr>
-          <w:rStyle w:val="NormalTok"/>
-        </w:rPr>
-        <w:t xml:space="preserve">condition </w:t>
-      </w:r>
-      <w:r>
-        <w:rPr>
-          <w:rStyle w:val="OperatorTok"/>
-        </w:rPr>
-        <w:t xml:space="preserve">?</w:t>
-      </w:r>
-      <w:r>
-        <w:rPr>
-          <w:rStyle w:val="NormalTok"/>
-        </w:rPr>
-        <w:t xml:space="preserve"> first_expression </w:t>
-      </w:r>
-      <w:r>
-        <w:rPr>
-          <w:rStyle w:val="OperatorTok"/>
-        </w:rPr>
-        <w:t xml:space="preserve">:</w:t>
-      </w:r>
-      <w:r>
-        <w:rPr>
-          <w:rStyle w:val="NormalTok"/>
-        </w:rPr>
-        <w:t xml:space="preserve"> second_expression</w:t>
-      </w:r>
-      <w:r>
-        <w:rPr>
-          <w:rStyle w:val="OperatorTok"/>
-        </w:rPr>
-        <w:t xml:space="preserve">;</w:t>
-      </w:r>
-    </w:p>
-    <w:p>
-      <w:pPr>
-        <w:pStyle w:val="BodyText"/>
-      </w:pPr>
-      <w:r>
-        <w:t xml:space="preserve">You can read more about it</w:t>
-      </w:r>
-      <w:r>
-        <w:t xml:space="preserve"> </w:t>
-      </w:r>
-      <w:hyperlink r:id="rId26">
-        <w:r>
-          <w:rPr>
-            <w:rStyle w:val="Hyperlink"/>
-          </w:rPr>
-          <w:t xml:space="preserve">in the documentation</w:t>
-        </w:r>
-      </w:hyperlink>
-      <w:r>
-        <w:t xml:space="preserve">.</w:t>
-      </w:r>
-    </w:p>
-    <w:p>
-      <w:pPr>
-        <w:pStyle w:val="BodyText"/>
-      </w:pPr>
-      <w:r>
-        <w:t xml:space="preserve">If you have time, practice using the conditional operator by adding these statements to your program:</w:t>
+        <w:t xml:space="preserve">Your program should:</w:t>
       </w:r>
     </w:p>
     <w:p>
@@ -3091,82 +3381,7 @@
         <w:pStyle w:val="Compact"/>
       </w:pPr>
       <w:r>
-        <w:t xml:space="preserve">Write a statement that sets</w:t>
-      </w:r>
-      <w:r>
-        <w:t xml:space="preserve"> </w:t>
-      </w:r>
-      <w:r>
-        <w:rPr>
-          <w:rStyle w:val="NormalTok"/>
-        </w:rPr>
-        <w:t xml:space="preserve">myVar</w:t>
-      </w:r>
-      <w:r>
-        <w:t xml:space="preserve"> </w:t>
-      </w:r>
-      <w:r>
-        <w:t xml:space="preserve">to</w:t>
-      </w:r>
-      <w:r>
-        <w:t xml:space="preserve"> </w:t>
-      </w:r>
-      <w:r>
-        <w:rPr>
-          <w:rStyle w:val="DecValTok"/>
-        </w:rPr>
-        <w:t xml:space="preserve">0</w:t>
-      </w:r>
-      <w:r>
-        <w:t xml:space="preserve"> </w:t>
-      </w:r>
-      <w:r>
-        <w:t xml:space="preserve">if</w:t>
-      </w:r>
-      <w:r>
-        <w:t xml:space="preserve"> </w:t>
-      </w:r>
-      <w:r>
-        <w:rPr>
-          <w:rStyle w:val="NormalTok"/>
-        </w:rPr>
-        <w:t xml:space="preserve">initial</w:t>
-      </w:r>
-      <w:r>
-        <w:t xml:space="preserve"> </w:t>
-      </w:r>
-      <w:r>
-        <w:t xml:space="preserve">is an upper-case letter, and to</w:t>
-      </w:r>
-      <w:r>
-        <w:t xml:space="preserve"> </w:t>
-      </w:r>
-      <w:r>
-        <w:rPr>
-          <w:rStyle w:val="DecValTok"/>
-        </w:rPr>
-        <w:t xml:space="preserve">1</w:t>
-      </w:r>
-      <w:r>
-        <w:t xml:space="preserve"> </w:t>
-      </w:r>
-      <w:r>
-        <w:t xml:space="preserve">otherwise. You already wrote an</w:t>
-      </w:r>
-      <w:r>
-        <w:t xml:space="preserve"> </w:t>
-      </w:r>
-      <w:r>
-        <w:rPr>
-          <w:rStyle w:val="KeywordTok"/>
-        </w:rPr>
-        <w:t xml:space="preserve">if</w:t>
-      </w:r>
-      <w:r>
-        <w:t xml:space="preserve"> </w:t>
-      </w:r>
-      <w:r>
-        <w:t xml:space="preserve">statement that accomplishes this in the previous exercise, so you just need to rewrite it using the conditional operator.</w:t>
+        <w:t xml:space="preserve">Ask the user how many adults and how many children want to enter the park,</w:t>
       </w:r>
     </w:p>
     <w:p>
@@ -3178,82 +3393,32 @@
         <w:pStyle w:val="Compact"/>
       </w:pPr>
       <w:r>
-        <w:t xml:space="preserve">Write a statement that sets</w:t>
-      </w:r>
-      <w:r>
-        <w:t xml:space="preserve"> </w:t>
-      </w:r>
-      <w:r>
-        <w:rPr>
-          <w:rStyle w:val="NormalTok"/>
-        </w:rPr>
-        <w:t xml:space="preserve">initial</w:t>
-      </w:r>
-      <w:r>
-        <w:t xml:space="preserve"> </w:t>
-      </w:r>
-      <w:r>
-        <w:t xml:space="preserve">to</w:t>
-      </w:r>
-      <w:r>
-        <w:t xml:space="preserve"> </w:t>
-      </w:r>
-      <w:r>
-        <w:rPr>
-          <w:rStyle w:val="CharTok"/>
-        </w:rPr>
-        <w:t xml:space="preserve">'B'</w:t>
-      </w:r>
-      <w:r>
-        <w:t xml:space="preserve"> </w:t>
-      </w:r>
-      <w:r>
-        <w:t xml:space="preserve">if</w:t>
-      </w:r>
-      <w:r>
-        <w:t xml:space="preserve"> </w:t>
-      </w:r>
-      <w:r>
-        <w:rPr>
-          <w:rStyle w:val="NormalTok"/>
-        </w:rPr>
-        <w:t xml:space="preserve">myVar</w:t>
-      </w:r>
-      <w:r>
-        <w:t xml:space="preserve"> </w:t>
-      </w:r>
-      <w:r>
-        <w:t xml:space="preserve">is greater than 500 and to</w:t>
-      </w:r>
-      <w:r>
-        <w:t xml:space="preserve"> </w:t>
-      </w:r>
-      <w:r>
-        <w:rPr>
-          <w:rStyle w:val="CharTok"/>
-        </w:rPr>
-        <w:t xml:space="preserve">'S'</w:t>
-      </w:r>
-      <w:r>
-        <w:t xml:space="preserve"> </w:t>
-      </w:r>
-      <w:r>
-        <w:t xml:space="preserve">if</w:t>
-      </w:r>
-      <w:r>
-        <w:t xml:space="preserve"> </w:t>
-      </w:r>
-      <w:r>
-        <w:rPr>
-          <w:rStyle w:val="NormalTok"/>
-        </w:rPr>
-        <w:t xml:space="preserve">myVar</w:t>
-      </w:r>
-      <w:r>
-        <w:t xml:space="preserve"> </w:t>
-      </w:r>
-      <w:r>
-        <w:t xml:space="preserve">is less than or equal to 500.</w:t>
+        <w:t xml:space="preserve">If the group comprises</w:t>
+      </w:r>
+      <w:r>
+        <w:t xml:space="preserve"> </w:t>
+      </w:r>
+      <m:oMath>
+        <m:r>
+          <m:t>6</m:t>
+        </m:r>
+      </m:oMath>
+      <w:r>
+        <w:t xml:space="preserve"> </w:t>
+      </w:r>
+      <w:r>
+        <w:t xml:space="preserve">persons or more, offer to sell a group pass for $</w:t>
+      </w:r>
+      <m:oMath>
+        <m:r>
+          <m:t>30</m:t>
+        </m:r>
+      </m:oMath>
+      <w:r>
+        <w:t xml:space="preserve"> </w:t>
+      </w:r>
+      <w:r>
+        <w:t xml:space="preserve">(that allows everyone in the group to enter the park),</w:t>
       </w:r>
     </w:p>
     <w:p>
@@ -3265,168 +3430,6 @@
         <w:pStyle w:val="Compact"/>
       </w:pPr>
       <w:r>
-        <w:t xml:space="preserve">Write a statement that doubles the value of</w:t>
-      </w:r>
-      <w:r>
-        <w:t xml:space="preserve"> </w:t>
-      </w:r>
-      <w:r>
-        <w:rPr>
-          <w:rStyle w:val="NormalTok"/>
-        </w:rPr>
-        <w:t xml:space="preserve">myVar</w:t>
-      </w:r>
-      <w:r>
-        <w:t xml:space="preserve"> </w:t>
-      </w:r>
-      <w:r>
-        <w:t xml:space="preserve">if</w:t>
-      </w:r>
-      <w:r>
-        <w:t xml:space="preserve"> </w:t>
-      </w:r>
-      <w:r>
-        <w:rPr>
-          <w:rStyle w:val="NormalTok"/>
-        </w:rPr>
-        <w:t xml:space="preserve">day</w:t>
-      </w:r>
-      <w:r>
-        <w:t xml:space="preserve"> </w:t>
-      </w:r>
-      <w:r>
-        <w:t xml:space="preserve">is</w:t>
-      </w:r>
-      <w:r>
-        <w:t xml:space="preserve"> </w:t>
-      </w:r>
-      <w:r>
-        <w:rPr>
-          <w:rStyle w:val="StringTok"/>
-        </w:rPr>
-        <w:t xml:space="preserve">"Sat."</w:t>
-      </w:r>
-      <w:r>
-        <w:t xml:space="preserve"> </w:t>
-      </w:r>
-      <w:r>
-        <w:t xml:space="preserve">or</w:t>
-      </w:r>
-      <w:r>
-        <w:t xml:space="preserve"> </w:t>
-      </w:r>
-      <w:r>
-        <w:rPr>
-          <w:rStyle w:val="StringTok"/>
-        </w:rPr>
-        <w:t xml:space="preserve">"Sun."</w:t>
-      </w:r>
-      <w:r>
-        <w:t xml:space="preserve"> </w:t>
-      </w:r>
-      <w:r>
-        <w:t xml:space="preserve">and adds 1 to the value of</w:t>
-      </w:r>
-      <w:r>
-        <w:t xml:space="preserve"> </w:t>
-      </w:r>
-      <w:r>
-        <w:rPr>
-          <w:rStyle w:val="NormalTok"/>
-        </w:rPr>
-        <w:t xml:space="preserve">myVar</w:t>
-      </w:r>
-      <w:r>
-        <w:t xml:space="preserve"> </w:t>
-      </w:r>
-      <w:r>
-        <w:t xml:space="preserve">otherwise.</w:t>
-      </w:r>
-    </w:p>
-    <w:bookmarkEnd w:id="27"/>
-    <w:bookmarkStart w:id="28" w:name="computing-entry-price"/>
-    <w:p>
-      <w:pPr>
-        <w:pStyle w:val="Heading2"/>
-      </w:pPr>
-      <w:r>
-        <w:t xml:space="preserve">Computing Entry Price</w:t>
-      </w:r>
-    </w:p>
-    <w:p>
-      <w:pPr>
-        <w:pStyle w:val="FirstParagraph"/>
-      </w:pPr>
-      <w:r>
-        <w:t xml:space="preserve">You are asked to write a simple program that computes the total price for a group of people to enter a park.</w:t>
-      </w:r>
-    </w:p>
-    <w:p>
-      <w:pPr>
-        <w:pStyle w:val="BodyText"/>
-      </w:pPr>
-      <w:r>
-        <w:t xml:space="preserve">Your program should:</w:t>
-      </w:r>
-    </w:p>
-    <w:p>
-      <w:pPr>
-        <w:numPr>
-          <w:ilvl w:val="0"/>
-          <w:numId w:val="1005"/>
-        </w:numPr>
-        <w:pStyle w:val="Compact"/>
-      </w:pPr>
-      <w:r>
-        <w:t xml:space="preserve">Ask the user how many adults and how many children want to enter the park,</w:t>
-      </w:r>
-    </w:p>
-    <w:p>
-      <w:pPr>
-        <w:numPr>
-          <w:ilvl w:val="0"/>
-          <w:numId w:val="1005"/>
-        </w:numPr>
-        <w:pStyle w:val="Compact"/>
-      </w:pPr>
-      <w:r>
-        <w:t xml:space="preserve">If the group comprises</w:t>
-      </w:r>
-      <w:r>
-        <w:t xml:space="preserve"> </w:t>
-      </w:r>
-      <m:oMath>
-        <m:r>
-          <m:t>6</m:t>
-        </m:r>
-      </m:oMath>
-      <w:r>
-        <w:t xml:space="preserve"> </w:t>
-      </w:r>
-      <w:r>
-        <w:t xml:space="preserve">persons or more, offer to sell a group pass for $</w:t>
-      </w:r>
-      <m:oMath>
-        <m:r>
-          <m:t>30</m:t>
-        </m:r>
-      </m:oMath>
-      <w:r>
-        <w:t xml:space="preserve"> </w:t>
-      </w:r>
-      <w:r>
-        <w:t xml:space="preserve">(that allows everyone in the group to enter the park),</w:t>
-      </w:r>
-    </w:p>
-    <w:p>
-      <w:pPr>
-        <w:numPr>
-          <w:ilvl w:val="0"/>
-          <w:numId w:val="1005"/>
-        </w:numPr>
-        <w:pStyle w:val="Compact"/>
-      </w:pPr>
-      <w:r>
         <w:t xml:space="preserve">Compute and display the total price on the screen, knowing that:</w:t>
       </w:r>
     </w:p>
@@ -3434,7 +3437,7 @@
       <w:pPr>
         <w:numPr>
           <w:ilvl w:val="1"/>
-          <w:numId w:val="1006"/>
+          <w:numId w:val="1005"/>
         </w:numPr>
         <w:pStyle w:val="Compact"/>
       </w:pPr>
@@ -3454,7 +3457,7 @@
       <w:pPr>
         <w:numPr>
           <w:ilvl w:val="1"/>
-          <w:numId w:val="1006"/>
+          <w:numId w:val="1005"/>
         </w:numPr>
         <w:pStyle w:val="Compact"/>
       </w:pPr>
@@ -3474,151 +3477,151 @@
       <w:pPr>
         <w:numPr>
           <w:ilvl w:val="1"/>
+          <w:numId w:val="1005"/>
+        </w:numPr>
+        <w:pStyle w:val="Compact"/>
+      </w:pPr>
+      <w:r>
+        <w:rPr>
+          <w:iCs/>
+          <w:i/>
+        </w:rPr>
+        <w:t xml:space="preserve">If</w:t>
+      </w:r>
+      <w:r>
+        <w:t xml:space="preserve"> </w:t>
+      </w:r>
+      <w:r>
+        <w:t xml:space="preserve">purchasing the group pass allowed the group to save money (which isn’t always the case!), you should display on the screen the amount saved.</w:t>
+      </w:r>
+    </w:p>
+    <w:p>
+      <w:pPr>
+        <w:pStyle w:val="FirstParagraph"/>
+      </w:pPr>
+      <w:r>
+        <w:t xml:space="preserve">Some tips:</w:t>
+      </w:r>
+    </w:p>
+    <w:p>
+      <w:pPr>
+        <w:numPr>
+          <w:ilvl w:val="0"/>
           <w:numId w:val="1006"/>
         </w:numPr>
         <w:pStyle w:val="Compact"/>
       </w:pPr>
       <w:r>
-        <w:rPr>
-          <w:iCs/>
-          <w:i/>
-        </w:rPr>
-        <w:t xml:space="preserve">If</w:t>
-      </w:r>
-      <w:r>
-        <w:t xml:space="preserve"> </w:t>
-      </w:r>
-      <w:r>
-        <w:t xml:space="preserve">purchasing the group pass allowed the group to save money (which isn’t always the case!), you should display on the screen the amount saved.</w:t>
-      </w:r>
-    </w:p>
-    <w:p>
-      <w:pPr>
-        <w:pStyle w:val="FirstParagraph"/>
-      </w:pPr>
-      <w:r>
-        <w:t xml:space="preserve">Some tips:</w:t>
+        <w:t xml:space="preserve">When asking</w:t>
+      </w:r>
+      <w:r>
+        <w:t xml:space="preserve"> </w:t>
+      </w:r>
+      <w:r>
+        <w:t xml:space="preserve">“</w:t>
+      </w:r>
+      <w:r>
+        <w:t xml:space="preserve">yes</w:t>
+      </w:r>
+      <w:r>
+        <w:t xml:space="preserve">”</w:t>
+      </w:r>
+      <w:r>
+        <w:t xml:space="preserve"> </w:t>
+      </w:r>
+      <w:r>
+        <w:t xml:space="preserve">/</w:t>
+      </w:r>
+      <w:r>
+        <w:t xml:space="preserve"> </w:t>
+      </w:r>
+      <w:r>
+        <w:t xml:space="preserve">“</w:t>
+      </w:r>
+      <w:r>
+        <w:t xml:space="preserve">no</w:t>
+      </w:r>
+      <w:r>
+        <w:t xml:space="preserve">”</w:t>
+      </w:r>
+      <w:r>
+        <w:t xml:space="preserve"> </w:t>
+      </w:r>
+      <w:r>
+        <w:t xml:space="preserve">questions, treat</w:t>
+      </w:r>
+      <w:r>
+        <w:t xml:space="preserve"> </w:t>
+      </w:r>
+      <w:r>
+        <w:t xml:space="preserve">“</w:t>
+      </w:r>
+      <w:r>
+        <w:t xml:space="preserve">y</w:t>
+      </w:r>
+      <w:r>
+        <w:t xml:space="preserve">”</w:t>
+      </w:r>
+      <w:r>
+        <w:t xml:space="preserve"> </w:t>
+      </w:r>
+      <w:r>
+        <w:t xml:space="preserve">and</w:t>
+      </w:r>
+      <w:r>
+        <w:t xml:space="preserve"> </w:t>
+      </w:r>
+      <w:r>
+        <w:t xml:space="preserve">“</w:t>
+      </w:r>
+      <w:r>
+        <w:t xml:space="preserve">Y</w:t>
+      </w:r>
+      <w:r>
+        <w:t xml:space="preserve">”</w:t>
+      </w:r>
+      <w:r>
+        <w:t xml:space="preserve"> </w:t>
+      </w:r>
+      <w:r>
+        <w:t xml:space="preserve">as a</w:t>
+      </w:r>
+      <w:r>
+        <w:t xml:space="preserve"> </w:t>
+      </w:r>
+      <w:r>
+        <w:t xml:space="preserve">“</w:t>
+      </w:r>
+      <w:r>
+        <w:t xml:space="preserve">Yes</w:t>
+      </w:r>
+      <w:r>
+        <w:t xml:space="preserve">”</w:t>
+      </w:r>
+      <w:r>
+        <w:t xml:space="preserve">, and any other string as a</w:t>
+      </w:r>
+      <w:r>
+        <w:t xml:space="preserve"> </w:t>
+      </w:r>
+      <w:r>
+        <w:t xml:space="preserve">“</w:t>
+      </w:r>
+      <w:r>
+        <w:t xml:space="preserve">No</w:t>
+      </w:r>
+      <w:r>
+        <w:t xml:space="preserve">”</w:t>
+      </w:r>
+      <w:r>
+        <w:t xml:space="preserve">.</w:t>
       </w:r>
     </w:p>
     <w:p>
       <w:pPr>
         <w:numPr>
           <w:ilvl w:val="0"/>
-          <w:numId w:val="1007"/>
-        </w:numPr>
-        <w:pStyle w:val="Compact"/>
-      </w:pPr>
-      <w:r>
-        <w:t xml:space="preserve">When asking</w:t>
-      </w:r>
-      <w:r>
-        <w:t xml:space="preserve"> </w:t>
-      </w:r>
-      <w:r>
-        <w:t xml:space="preserve">“</w:t>
-      </w:r>
-      <w:r>
-        <w:t xml:space="preserve">yes</w:t>
-      </w:r>
-      <w:r>
-        <w:t xml:space="preserve">”</w:t>
-      </w:r>
-      <w:r>
-        <w:t xml:space="preserve"> </w:t>
-      </w:r>
-      <w:r>
-        <w:t xml:space="preserve">/</w:t>
-      </w:r>
-      <w:r>
-        <w:t xml:space="preserve"> </w:t>
-      </w:r>
-      <w:r>
-        <w:t xml:space="preserve">“</w:t>
-      </w:r>
-      <w:r>
-        <w:t xml:space="preserve">no</w:t>
-      </w:r>
-      <w:r>
-        <w:t xml:space="preserve">”</w:t>
-      </w:r>
-      <w:r>
-        <w:t xml:space="preserve"> </w:t>
-      </w:r>
-      <w:r>
-        <w:t xml:space="preserve">questions, treat</w:t>
-      </w:r>
-      <w:r>
-        <w:t xml:space="preserve"> </w:t>
-      </w:r>
-      <w:r>
-        <w:t xml:space="preserve">“</w:t>
-      </w:r>
-      <w:r>
-        <w:t xml:space="preserve">y</w:t>
-      </w:r>
-      <w:r>
-        <w:t xml:space="preserve">”</w:t>
-      </w:r>
-      <w:r>
-        <w:t xml:space="preserve"> </w:t>
-      </w:r>
-      <w:r>
-        <w:t xml:space="preserve">and</w:t>
-      </w:r>
-      <w:r>
-        <w:t xml:space="preserve"> </w:t>
-      </w:r>
-      <w:r>
-        <w:t xml:space="preserve">“</w:t>
-      </w:r>
-      <w:r>
-        <w:t xml:space="preserve">Y</w:t>
-      </w:r>
-      <w:r>
-        <w:t xml:space="preserve">”</w:t>
-      </w:r>
-      <w:r>
-        <w:t xml:space="preserve"> </w:t>
-      </w:r>
-      <w:r>
-        <w:t xml:space="preserve">as a</w:t>
-      </w:r>
-      <w:r>
-        <w:t xml:space="preserve"> </w:t>
-      </w:r>
-      <w:r>
-        <w:t xml:space="preserve">“</w:t>
-      </w:r>
-      <w:r>
-        <w:t xml:space="preserve">Yes</w:t>
-      </w:r>
-      <w:r>
-        <w:t xml:space="preserve">”</w:t>
-      </w:r>
-      <w:r>
-        <w:t xml:space="preserve">, and any other string as a</w:t>
-      </w:r>
-      <w:r>
-        <w:t xml:space="preserve"> </w:t>
-      </w:r>
-      <w:r>
-        <w:t xml:space="preserve">“</w:t>
-      </w:r>
-      <w:r>
-        <w:t xml:space="preserve">No</w:t>
-      </w:r>
-      <w:r>
-        <w:t xml:space="preserve">”</w:t>
-      </w:r>
-      <w:r>
-        <w:t xml:space="preserve">.</w:t>
-      </w:r>
-    </w:p>
-    <w:p>
-      <w:pPr>
-        <w:numPr>
-          <w:ilvl w:val="0"/>
-          <w:numId w:val="1007"/>
+          <w:numId w:val="1006"/>
         </w:numPr>
         <w:pStyle w:val="Compact"/>
       </w:pPr>
@@ -3680,6 +3683,383 @@
       </m:oMath>
       <w:r>
         <w:t xml:space="preserve">, but we would still sell them the pass).</w:t>
+      </w:r>
+    </w:p>
+    <w:bookmarkEnd w:id="26"/>
+    <w:bookmarkStart w:id="28" w:name="conditional-operator"/>
+    <w:p>
+      <w:pPr>
+        <w:pStyle w:val="Heading2"/>
+      </w:pPr>
+      <w:r>
+        <w:t xml:space="preserve">Conditional Operator</w:t>
+      </w:r>
+    </w:p>
+    <w:p>
+      <w:pPr>
+        <w:pStyle w:val="FirstParagraph"/>
+      </w:pPr>
+      <w:r>
+        <w:t xml:space="preserve">Here we introduced a conditional operator, which can be used to replace</w:t>
+      </w:r>
+      <w:r>
+        <w:t xml:space="preserve"> </w:t>
+      </w:r>
+      <w:r>
+        <w:rPr>
+          <w:rStyle w:val="KeywordTok"/>
+        </w:rPr>
+        <w:t xml:space="preserve">if</w:t>
+      </w:r>
+      <w:r>
+        <w:rPr>
+          <w:rStyle w:val="OperatorTok"/>
+        </w:rPr>
+        <w:t xml:space="preserve">-</w:t>
+      </w:r>
+      <w:r>
+        <w:rPr>
+          <w:rStyle w:val="KeywordTok"/>
+        </w:rPr>
+        <w:t xml:space="preserve">else</w:t>
+      </w:r>
+      <w:r>
+        <w:t xml:space="preserve"> </w:t>
+      </w:r>
+      <w:r>
+        <w:t xml:space="preserve">statements in particular cases (assignment, call, increment, decrement, and new object expressions). Its structure is:</w:t>
+      </w:r>
+    </w:p>
+    <w:p>
+      <w:pPr>
+        <w:pStyle w:val="BodyText"/>
+      </w:pPr>
+      <w:r>
+        <w:rPr>
+          <w:rStyle w:val="NormalTok"/>
+        </w:rPr>
+        <w:t xml:space="preserve">condition </w:t>
+      </w:r>
+      <w:r>
+        <w:rPr>
+          <w:rStyle w:val="OperatorTok"/>
+        </w:rPr>
+        <w:t xml:space="preserve">?</w:t>
+      </w:r>
+      <w:r>
+        <w:rPr>
+          <w:rStyle w:val="NormalTok"/>
+        </w:rPr>
+        <w:t xml:space="preserve"> first_expression </w:t>
+      </w:r>
+      <w:r>
+        <w:rPr>
+          <w:rStyle w:val="OperatorTok"/>
+        </w:rPr>
+        <w:t xml:space="preserve">:</w:t>
+      </w:r>
+      <w:r>
+        <w:rPr>
+          <w:rStyle w:val="NormalTok"/>
+        </w:rPr>
+        <w:t xml:space="preserve"> second_expression</w:t>
+      </w:r>
+      <w:r>
+        <w:rPr>
+          <w:rStyle w:val="OperatorTok"/>
+        </w:rPr>
+        <w:t xml:space="preserve">;</w:t>
+      </w:r>
+    </w:p>
+    <w:p>
+      <w:pPr>
+        <w:pStyle w:val="BodyText"/>
+      </w:pPr>
+      <w:r>
+        <w:t xml:space="preserve">You can read more about it</w:t>
+      </w:r>
+      <w:r>
+        <w:t xml:space="preserve"> </w:t>
+      </w:r>
+      <w:hyperlink r:id="rId27">
+        <w:r>
+          <w:rPr>
+            <w:rStyle w:val="Hyperlink"/>
+          </w:rPr>
+          <w:t xml:space="preserve">in the documentation</w:t>
+        </w:r>
+      </w:hyperlink>
+      <w:r>
+        <w:t xml:space="preserve">.</w:t>
+      </w:r>
+    </w:p>
+    <w:p>
+      <w:pPr>
+        <w:pStyle w:val="BodyText"/>
+      </w:pPr>
+      <w:r>
+        <w:t xml:space="preserve">If you have time, practice using the conditional operator by adding these statements to your program:</w:t>
+      </w:r>
+    </w:p>
+    <w:p>
+      <w:pPr>
+        <w:numPr>
+          <w:ilvl w:val="0"/>
+          <w:numId w:val="1007"/>
+        </w:numPr>
+        <w:pStyle w:val="Compact"/>
+      </w:pPr>
+      <w:r>
+        <w:t xml:space="preserve">Write a statement that sets</w:t>
+      </w:r>
+      <w:r>
+        <w:t xml:space="preserve"> </w:t>
+      </w:r>
+      <w:r>
+        <w:rPr>
+          <w:rStyle w:val="NormalTok"/>
+        </w:rPr>
+        <w:t xml:space="preserve">myVar</w:t>
+      </w:r>
+      <w:r>
+        <w:t xml:space="preserve"> </w:t>
+      </w:r>
+      <w:r>
+        <w:t xml:space="preserve">to</w:t>
+      </w:r>
+      <w:r>
+        <w:t xml:space="preserve"> </w:t>
+      </w:r>
+      <w:r>
+        <w:rPr>
+          <w:rStyle w:val="DecValTok"/>
+        </w:rPr>
+        <w:t xml:space="preserve">0</w:t>
+      </w:r>
+      <w:r>
+        <w:t xml:space="preserve"> </w:t>
+      </w:r>
+      <w:r>
+        <w:t xml:space="preserve">if</w:t>
+      </w:r>
+      <w:r>
+        <w:t xml:space="preserve"> </w:t>
+      </w:r>
+      <w:r>
+        <w:rPr>
+          <w:rStyle w:val="NormalTok"/>
+        </w:rPr>
+        <w:t xml:space="preserve">initial</w:t>
+      </w:r>
+      <w:r>
+        <w:t xml:space="preserve"> </w:t>
+      </w:r>
+      <w:r>
+        <w:t xml:space="preserve">is an upper-case letter, and to</w:t>
+      </w:r>
+      <w:r>
+        <w:t xml:space="preserve"> </w:t>
+      </w:r>
+      <w:r>
+        <w:rPr>
+          <w:rStyle w:val="DecValTok"/>
+        </w:rPr>
+        <w:t xml:space="preserve">1</w:t>
+      </w:r>
+      <w:r>
+        <w:t xml:space="preserve"> </w:t>
+      </w:r>
+      <w:r>
+        <w:t xml:space="preserve">otherwise. You already wrote an</w:t>
+      </w:r>
+      <w:r>
+        <w:t xml:space="preserve"> </w:t>
+      </w:r>
+      <w:r>
+        <w:rPr>
+          <w:rStyle w:val="KeywordTok"/>
+        </w:rPr>
+        <w:t xml:space="preserve">if</w:t>
+      </w:r>
+      <w:r>
+        <w:t xml:space="preserve"> </w:t>
+      </w:r>
+      <w:r>
+        <w:t xml:space="preserve">statement that accomplishes this in the previous exercise, so you just need to rewrite it using the conditional operator.</w:t>
+      </w:r>
+    </w:p>
+    <w:p>
+      <w:pPr>
+        <w:numPr>
+          <w:ilvl w:val="0"/>
+          <w:numId w:val="1007"/>
+        </w:numPr>
+        <w:pStyle w:val="Compact"/>
+      </w:pPr>
+      <w:r>
+        <w:t xml:space="preserve">Write a statement that sets</w:t>
+      </w:r>
+      <w:r>
+        <w:t xml:space="preserve"> </w:t>
+      </w:r>
+      <w:r>
+        <w:rPr>
+          <w:rStyle w:val="NormalTok"/>
+        </w:rPr>
+        <w:t xml:space="preserve">initial</w:t>
+      </w:r>
+      <w:r>
+        <w:t xml:space="preserve"> </w:t>
+      </w:r>
+      <w:r>
+        <w:t xml:space="preserve">to</w:t>
+      </w:r>
+      <w:r>
+        <w:t xml:space="preserve"> </w:t>
+      </w:r>
+      <w:r>
+        <w:rPr>
+          <w:rStyle w:val="CharTok"/>
+        </w:rPr>
+        <w:t xml:space="preserve">'B'</w:t>
+      </w:r>
+      <w:r>
+        <w:t xml:space="preserve"> </w:t>
+      </w:r>
+      <w:r>
+        <w:t xml:space="preserve">if</w:t>
+      </w:r>
+      <w:r>
+        <w:t xml:space="preserve"> </w:t>
+      </w:r>
+      <w:r>
+        <w:rPr>
+          <w:rStyle w:val="NormalTok"/>
+        </w:rPr>
+        <w:t xml:space="preserve">myVar</w:t>
+      </w:r>
+      <w:r>
+        <w:t xml:space="preserve"> </w:t>
+      </w:r>
+      <w:r>
+        <w:t xml:space="preserve">is greater than 500 and to</w:t>
+      </w:r>
+      <w:r>
+        <w:t xml:space="preserve"> </w:t>
+      </w:r>
+      <w:r>
+        <w:rPr>
+          <w:rStyle w:val="CharTok"/>
+        </w:rPr>
+        <w:t xml:space="preserve">'S'</w:t>
+      </w:r>
+      <w:r>
+        <w:t xml:space="preserve"> </w:t>
+      </w:r>
+      <w:r>
+        <w:t xml:space="preserve">if</w:t>
+      </w:r>
+      <w:r>
+        <w:t xml:space="preserve"> </w:t>
+      </w:r>
+      <w:r>
+        <w:rPr>
+          <w:rStyle w:val="NormalTok"/>
+        </w:rPr>
+        <w:t xml:space="preserve">myVar</w:t>
+      </w:r>
+      <w:r>
+        <w:t xml:space="preserve"> </w:t>
+      </w:r>
+      <w:r>
+        <w:t xml:space="preserve">is less than or equal to 500.</w:t>
+      </w:r>
+    </w:p>
+    <w:p>
+      <w:pPr>
+        <w:numPr>
+          <w:ilvl w:val="0"/>
+          <w:numId w:val="1007"/>
+        </w:numPr>
+        <w:pStyle w:val="Compact"/>
+      </w:pPr>
+      <w:r>
+        <w:t xml:space="preserve">Write a statement that doubles the value of</w:t>
+      </w:r>
+      <w:r>
+        <w:t xml:space="preserve"> </w:t>
+      </w:r>
+      <w:r>
+        <w:rPr>
+          <w:rStyle w:val="NormalTok"/>
+        </w:rPr>
+        <w:t xml:space="preserve">myVar</w:t>
+      </w:r>
+      <w:r>
+        <w:t xml:space="preserve"> </w:t>
+      </w:r>
+      <w:r>
+        <w:t xml:space="preserve">if</w:t>
+      </w:r>
+      <w:r>
+        <w:t xml:space="preserve"> </w:t>
+      </w:r>
+      <w:r>
+        <w:rPr>
+          <w:rStyle w:val="NormalTok"/>
+        </w:rPr>
+        <w:t xml:space="preserve">day</w:t>
+      </w:r>
+      <w:r>
+        <w:t xml:space="preserve"> </w:t>
+      </w:r>
+      <w:r>
+        <w:t xml:space="preserve">is</w:t>
+      </w:r>
+      <w:r>
+        <w:t xml:space="preserve"> </w:t>
+      </w:r>
+      <w:r>
+        <w:rPr>
+          <w:rStyle w:val="StringTok"/>
+        </w:rPr>
+        <w:t xml:space="preserve">"Sat"</w:t>
+      </w:r>
+      <w:r>
+        <w:t xml:space="preserve"> </w:t>
+      </w:r>
+      <w:r>
+        <w:t xml:space="preserve">or</w:t>
+      </w:r>
+      <w:r>
+        <w:t xml:space="preserve"> </w:t>
+      </w:r>
+      <w:r>
+        <w:rPr>
+          <w:rStyle w:val="StringTok"/>
+        </w:rPr>
+        <w:t xml:space="preserve">"Sun"</w:t>
+      </w:r>
+      <w:r>
+        <w:t xml:space="preserve"> </w:t>
+      </w:r>
+      <w:r>
+        <w:t xml:space="preserve">and adds 1 to the value of</w:t>
+      </w:r>
+      <w:r>
+        <w:t xml:space="preserve"> </w:t>
+      </w:r>
+      <w:r>
+        <w:rPr>
+          <w:rStyle w:val="NormalTok"/>
+        </w:rPr>
+        <w:t xml:space="preserve">myVar</w:t>
+      </w:r>
+      <w:r>
+        <w:t xml:space="preserve"> </w:t>
+      </w:r>
+      <w:r>
+        <w:t xml:space="preserve">otherwise.</w:t>
       </w:r>
     </w:p>
     <w:bookmarkEnd w:id="28"/>
@@ -4045,6 +4425,15 @@
     </w:lvlOverride>
   </w:num>
   <w:num w:numId="1004">
+    <w:abstractNumId w:val="991"/>
+  </w:num>
+  <w:num w:numId="1005">
+    <w:abstractNumId w:val="991"/>
+  </w:num>
+  <w:num w:numId="1006">
+    <w:abstractNumId w:val="991"/>
+  </w:num>
+  <w:num w:numId="1007">
     <w:abstractNumId w:val="99201"/>
     <w:lvlOverride w:ilvl="0">
       <w:startOverride w:val="1"/>
@@ -4073,15 +4462,6 @@
     <w:lvlOverride w:ilvl="8">
       <w:startOverride w:val="1"/>
     </w:lvlOverride>
-  </w:num>
-  <w:num w:numId="1005">
-    <w:abstractNumId w:val="991"/>
-  </w:num>
-  <w:num w:numId="1006">
-    <w:abstractNumId w:val="991"/>
-  </w:num>
-  <w:num w:numId="1007">
-    <w:abstractNumId w:val="991"/>
   </w:num>
 </w:numbering>
 </file>

</xml_diff>

<commit_message>
Deploying to gh-pages from @ csci-1301/csci-1301.github.io@c3ec533ab823cc105b912c0faa30a183fa496c28 🚀
</commit_message>
<xml_diff>
--- a/labs/If/index.docx
+++ b/labs/If/index.docx
@@ -34,7 +34,7 @@
         <w:pStyle w:val="Date"/>
       </w:pPr>
       <w:r>
-        <w:t xml:space="preserve">September  26, 2021 (11:28:37 PM)</w:t>
+        <w:t xml:space="preserve">September  26, 2021 (11:38:54 PM)</w:t>
       </w:r>
     </w:p>
     <w:sdt>
@@ -3338,7 +3338,7 @@
     </w:p>
     <w:bookmarkEnd w:id="24"/>
     <w:bookmarkEnd w:id="25"/>
-    <w:bookmarkStart w:id="29" w:name="pushing-further-optional"/>
+    <w:bookmarkStart w:id="27" w:name="pushing-further-optional"/>
     <w:p>
       <w:pPr>
         <w:pStyle w:val="Heading1"/>
@@ -3686,384 +3686,7 @@
       </w:r>
     </w:p>
     <w:bookmarkEnd w:id="26"/>
-    <w:bookmarkStart w:id="28" w:name="conditional-operator"/>
-    <w:p>
-      <w:pPr>
-        <w:pStyle w:val="Heading2"/>
-      </w:pPr>
-      <w:r>
-        <w:t xml:space="preserve">Conditional Operator</w:t>
-      </w:r>
-    </w:p>
-    <w:p>
-      <w:pPr>
-        <w:pStyle w:val="FirstParagraph"/>
-      </w:pPr>
-      <w:r>
-        <w:t xml:space="preserve">Here we introduced a conditional operator, which can be used to replace</w:t>
-      </w:r>
-      <w:r>
-        <w:t xml:space="preserve"> </w:t>
-      </w:r>
-      <w:r>
-        <w:rPr>
-          <w:rStyle w:val="KeywordTok"/>
-        </w:rPr>
-        <w:t xml:space="preserve">if</w:t>
-      </w:r>
-      <w:r>
-        <w:rPr>
-          <w:rStyle w:val="OperatorTok"/>
-        </w:rPr>
-        <w:t xml:space="preserve">-</w:t>
-      </w:r>
-      <w:r>
-        <w:rPr>
-          <w:rStyle w:val="KeywordTok"/>
-        </w:rPr>
-        <w:t xml:space="preserve">else</w:t>
-      </w:r>
-      <w:r>
-        <w:t xml:space="preserve"> </w:t>
-      </w:r>
-      <w:r>
-        <w:t xml:space="preserve">statements in particular cases (assignment, call, increment, decrement, and new object expressions). Its structure is:</w:t>
-      </w:r>
-    </w:p>
-    <w:p>
-      <w:pPr>
-        <w:pStyle w:val="BodyText"/>
-      </w:pPr>
-      <w:r>
-        <w:rPr>
-          <w:rStyle w:val="NormalTok"/>
-        </w:rPr>
-        <w:t xml:space="preserve">condition </w:t>
-      </w:r>
-      <w:r>
-        <w:rPr>
-          <w:rStyle w:val="OperatorTok"/>
-        </w:rPr>
-        <w:t xml:space="preserve">?</w:t>
-      </w:r>
-      <w:r>
-        <w:rPr>
-          <w:rStyle w:val="NormalTok"/>
-        </w:rPr>
-        <w:t xml:space="preserve"> first_expression </w:t>
-      </w:r>
-      <w:r>
-        <w:rPr>
-          <w:rStyle w:val="OperatorTok"/>
-        </w:rPr>
-        <w:t xml:space="preserve">:</w:t>
-      </w:r>
-      <w:r>
-        <w:rPr>
-          <w:rStyle w:val="NormalTok"/>
-        </w:rPr>
-        <w:t xml:space="preserve"> second_expression</w:t>
-      </w:r>
-      <w:r>
-        <w:rPr>
-          <w:rStyle w:val="OperatorTok"/>
-        </w:rPr>
-        <w:t xml:space="preserve">;</w:t>
-      </w:r>
-    </w:p>
-    <w:p>
-      <w:pPr>
-        <w:pStyle w:val="BodyText"/>
-      </w:pPr>
-      <w:r>
-        <w:t xml:space="preserve">You can read more about it</w:t>
-      </w:r>
-      <w:r>
-        <w:t xml:space="preserve"> </w:t>
-      </w:r>
-      <w:hyperlink r:id="rId27">
-        <w:r>
-          <w:rPr>
-            <w:rStyle w:val="Hyperlink"/>
-          </w:rPr>
-          <w:t xml:space="preserve">in the documentation</w:t>
-        </w:r>
-      </w:hyperlink>
-      <w:r>
-        <w:t xml:space="preserve">.</w:t>
-      </w:r>
-    </w:p>
-    <w:p>
-      <w:pPr>
-        <w:pStyle w:val="BodyText"/>
-      </w:pPr>
-      <w:r>
-        <w:t xml:space="preserve">If you have time, practice using the conditional operator by adding these statements to your program:</w:t>
-      </w:r>
-    </w:p>
-    <w:p>
-      <w:pPr>
-        <w:numPr>
-          <w:ilvl w:val="0"/>
-          <w:numId w:val="1007"/>
-        </w:numPr>
-        <w:pStyle w:val="Compact"/>
-      </w:pPr>
-      <w:r>
-        <w:t xml:space="preserve">Write a statement that sets</w:t>
-      </w:r>
-      <w:r>
-        <w:t xml:space="preserve"> </w:t>
-      </w:r>
-      <w:r>
-        <w:rPr>
-          <w:rStyle w:val="NormalTok"/>
-        </w:rPr>
-        <w:t xml:space="preserve">myVar</w:t>
-      </w:r>
-      <w:r>
-        <w:t xml:space="preserve"> </w:t>
-      </w:r>
-      <w:r>
-        <w:t xml:space="preserve">to</w:t>
-      </w:r>
-      <w:r>
-        <w:t xml:space="preserve"> </w:t>
-      </w:r>
-      <w:r>
-        <w:rPr>
-          <w:rStyle w:val="DecValTok"/>
-        </w:rPr>
-        <w:t xml:space="preserve">0</w:t>
-      </w:r>
-      <w:r>
-        <w:t xml:space="preserve"> </w:t>
-      </w:r>
-      <w:r>
-        <w:t xml:space="preserve">if</w:t>
-      </w:r>
-      <w:r>
-        <w:t xml:space="preserve"> </w:t>
-      </w:r>
-      <w:r>
-        <w:rPr>
-          <w:rStyle w:val="NormalTok"/>
-        </w:rPr>
-        <w:t xml:space="preserve">initial</w:t>
-      </w:r>
-      <w:r>
-        <w:t xml:space="preserve"> </w:t>
-      </w:r>
-      <w:r>
-        <w:t xml:space="preserve">is an upper-case letter, and to</w:t>
-      </w:r>
-      <w:r>
-        <w:t xml:space="preserve"> </w:t>
-      </w:r>
-      <w:r>
-        <w:rPr>
-          <w:rStyle w:val="DecValTok"/>
-        </w:rPr>
-        <w:t xml:space="preserve">1</w:t>
-      </w:r>
-      <w:r>
-        <w:t xml:space="preserve"> </w:t>
-      </w:r>
-      <w:r>
-        <w:t xml:space="preserve">otherwise. You already wrote an</w:t>
-      </w:r>
-      <w:r>
-        <w:t xml:space="preserve"> </w:t>
-      </w:r>
-      <w:r>
-        <w:rPr>
-          <w:rStyle w:val="KeywordTok"/>
-        </w:rPr>
-        <w:t xml:space="preserve">if</w:t>
-      </w:r>
-      <w:r>
-        <w:t xml:space="preserve"> </w:t>
-      </w:r>
-      <w:r>
-        <w:t xml:space="preserve">statement that accomplishes this in the previous exercise, so you just need to rewrite it using the conditional operator.</w:t>
-      </w:r>
-    </w:p>
-    <w:p>
-      <w:pPr>
-        <w:numPr>
-          <w:ilvl w:val="0"/>
-          <w:numId w:val="1007"/>
-        </w:numPr>
-        <w:pStyle w:val="Compact"/>
-      </w:pPr>
-      <w:r>
-        <w:t xml:space="preserve">Write a statement that sets</w:t>
-      </w:r>
-      <w:r>
-        <w:t xml:space="preserve"> </w:t>
-      </w:r>
-      <w:r>
-        <w:rPr>
-          <w:rStyle w:val="NormalTok"/>
-        </w:rPr>
-        <w:t xml:space="preserve">initial</w:t>
-      </w:r>
-      <w:r>
-        <w:t xml:space="preserve"> </w:t>
-      </w:r>
-      <w:r>
-        <w:t xml:space="preserve">to</w:t>
-      </w:r>
-      <w:r>
-        <w:t xml:space="preserve"> </w:t>
-      </w:r>
-      <w:r>
-        <w:rPr>
-          <w:rStyle w:val="CharTok"/>
-        </w:rPr>
-        <w:t xml:space="preserve">'B'</w:t>
-      </w:r>
-      <w:r>
-        <w:t xml:space="preserve"> </w:t>
-      </w:r>
-      <w:r>
-        <w:t xml:space="preserve">if</w:t>
-      </w:r>
-      <w:r>
-        <w:t xml:space="preserve"> </w:t>
-      </w:r>
-      <w:r>
-        <w:rPr>
-          <w:rStyle w:val="NormalTok"/>
-        </w:rPr>
-        <w:t xml:space="preserve">myVar</w:t>
-      </w:r>
-      <w:r>
-        <w:t xml:space="preserve"> </w:t>
-      </w:r>
-      <w:r>
-        <w:t xml:space="preserve">is greater than 500 and to</w:t>
-      </w:r>
-      <w:r>
-        <w:t xml:space="preserve"> </w:t>
-      </w:r>
-      <w:r>
-        <w:rPr>
-          <w:rStyle w:val="CharTok"/>
-        </w:rPr>
-        <w:t xml:space="preserve">'S'</w:t>
-      </w:r>
-      <w:r>
-        <w:t xml:space="preserve"> </w:t>
-      </w:r>
-      <w:r>
-        <w:t xml:space="preserve">if</w:t>
-      </w:r>
-      <w:r>
-        <w:t xml:space="preserve"> </w:t>
-      </w:r>
-      <w:r>
-        <w:rPr>
-          <w:rStyle w:val="NormalTok"/>
-        </w:rPr>
-        <w:t xml:space="preserve">myVar</w:t>
-      </w:r>
-      <w:r>
-        <w:t xml:space="preserve"> </w:t>
-      </w:r>
-      <w:r>
-        <w:t xml:space="preserve">is less than or equal to 500.</w:t>
-      </w:r>
-    </w:p>
-    <w:p>
-      <w:pPr>
-        <w:numPr>
-          <w:ilvl w:val="0"/>
-          <w:numId w:val="1007"/>
-        </w:numPr>
-        <w:pStyle w:val="Compact"/>
-      </w:pPr>
-      <w:r>
-        <w:t xml:space="preserve">Write a statement that doubles the value of</w:t>
-      </w:r>
-      <w:r>
-        <w:t xml:space="preserve"> </w:t>
-      </w:r>
-      <w:r>
-        <w:rPr>
-          <w:rStyle w:val="NormalTok"/>
-        </w:rPr>
-        <w:t xml:space="preserve">myVar</w:t>
-      </w:r>
-      <w:r>
-        <w:t xml:space="preserve"> </w:t>
-      </w:r>
-      <w:r>
-        <w:t xml:space="preserve">if</w:t>
-      </w:r>
-      <w:r>
-        <w:t xml:space="preserve"> </w:t>
-      </w:r>
-      <w:r>
-        <w:rPr>
-          <w:rStyle w:val="NormalTok"/>
-        </w:rPr>
-        <w:t xml:space="preserve">day</w:t>
-      </w:r>
-      <w:r>
-        <w:t xml:space="preserve"> </w:t>
-      </w:r>
-      <w:r>
-        <w:t xml:space="preserve">is</w:t>
-      </w:r>
-      <w:r>
-        <w:t xml:space="preserve"> </w:t>
-      </w:r>
-      <w:r>
-        <w:rPr>
-          <w:rStyle w:val="StringTok"/>
-        </w:rPr>
-        <w:t xml:space="preserve">"Sat"</w:t>
-      </w:r>
-      <w:r>
-        <w:t xml:space="preserve"> </w:t>
-      </w:r>
-      <w:r>
-        <w:t xml:space="preserve">or</w:t>
-      </w:r>
-      <w:r>
-        <w:t xml:space="preserve"> </w:t>
-      </w:r>
-      <w:r>
-        <w:rPr>
-          <w:rStyle w:val="StringTok"/>
-        </w:rPr>
-        <w:t xml:space="preserve">"Sun"</w:t>
-      </w:r>
-      <w:r>
-        <w:t xml:space="preserve"> </w:t>
-      </w:r>
-      <w:r>
-        <w:t xml:space="preserve">and adds 1 to the value of</w:t>
-      </w:r>
-      <w:r>
-        <w:t xml:space="preserve"> </w:t>
-      </w:r>
-      <w:r>
-        <w:rPr>
-          <w:rStyle w:val="NormalTok"/>
-        </w:rPr>
-        <w:t xml:space="preserve">myVar</w:t>
-      </w:r>
-      <w:r>
-        <w:t xml:space="preserve"> </w:t>
-      </w:r>
-      <w:r>
-        <w:t xml:space="preserve">otherwise.</w:t>
-      </w:r>
-    </w:p>
-    <w:bookmarkEnd w:id="28"/>
-    <w:bookmarkEnd w:id="29"/>
+    <w:bookmarkEnd w:id="27"/>
     <w:sectPr/>
   </w:body>
 </w:document>
@@ -4432,36 +4055,6 @@
   </w:num>
   <w:num w:numId="1006">
     <w:abstractNumId w:val="991"/>
-  </w:num>
-  <w:num w:numId="1007">
-    <w:abstractNumId w:val="99201"/>
-    <w:lvlOverride w:ilvl="0">
-      <w:startOverride w:val="1"/>
-    </w:lvlOverride>
-    <w:lvlOverride w:ilvl="1">
-      <w:startOverride w:val="1"/>
-    </w:lvlOverride>
-    <w:lvlOverride w:ilvl="2">
-      <w:startOverride w:val="1"/>
-    </w:lvlOverride>
-    <w:lvlOverride w:ilvl="3">
-      <w:startOverride w:val="1"/>
-    </w:lvlOverride>
-    <w:lvlOverride w:ilvl="4">
-      <w:startOverride w:val="1"/>
-    </w:lvlOverride>
-    <w:lvlOverride w:ilvl="5">
-      <w:startOverride w:val="1"/>
-    </w:lvlOverride>
-    <w:lvlOverride w:ilvl="6">
-      <w:startOverride w:val="1"/>
-    </w:lvlOverride>
-    <w:lvlOverride w:ilvl="7">
-      <w:startOverride w:val="1"/>
-    </w:lvlOverride>
-    <w:lvlOverride w:ilvl="8">
-      <w:startOverride w:val="1"/>
-    </w:lvlOverride>
   </w:num>
 </w:numbering>
 </file>

</xml_diff>